<commit_message>
Adjusted some things in section 2
Before my changes, it kept referencing the Arithmetic calculator project from last semester. I updated it to refer to the Boolean logic calculator we are making this semester.
I also reworded a couple of lines that sounded confusing to me.
Finally, I expanded the constraints section 2.4 so that the requirements from the project description are actually included in this document. (Before someone reading the SRS would have to refer to the project description document, now they should have all of the information in one place.)
</commit_message>
<xml_diff>
--- a/02-Software-Requirements-Spec.docx
+++ b/02-Software-Requirements-Spec.docx
@@ -1,17 +1,27 @@
 
 <file path=word/document.xml><?xml version="1.0" encoding="utf-8"?>
-<w:document xmlns:wpc="http://schemas.microsoft.com/office/word/2010/wordprocessingCanvas" xmlns:cx="http://schemas.microsoft.com/office/drawing/2014/chartex" xmlns:cx1="http://schemas.microsoft.com/office/drawing/2015/9/8/chartex" xmlns:cx2="http://schemas.microsoft.com/office/drawing/2015/10/21/chartex" xmlns:cx3="http://schemas.microsoft.com/office/drawing/2016/5/9/chartex" xmlns:cx4="http://schemas.microsoft.com/office/drawing/2016/5/10/chartex" xmlns:cx5="http://schemas.microsoft.com/office/drawing/2016/5/11/chartex" xmlns:cx6="http://schemas.microsoft.com/office/drawing/2016/5/12/chartex" xmlns:cx7="http://schemas.microsoft.com/office/drawing/2016/5/13/chartex" xmlns:cx8="http://schemas.microsoft.com/office/drawing/2016/5/14/chartex" xmlns:mc="http://schemas.openxmlformats.org/markup-compatibility/2006" xmlns:aink="http://schemas.microsoft.com/office/drawing/2016/ink" xmlns:am3d="http://schemas.microsoft.com/office/drawing/2017/model3d" xmlns:o="urn:schemas-microsoft-com:office:office" xmlns:oel="http://schemas.microsoft.com/office/2019/extlst" xmlns:r="http://schemas.openxmlformats.org/officeDocument/2006/relationships" xmlns:m="http://schemas.openxmlformats.org/officeDocument/2006/math" xmlns:v="urn:schemas-microsoft-com:vml" xmlns:wp14="http://schemas.microsoft.com/office/word/2010/wordprocessingDrawing" xmlns:wp="http://schemas.openxmlformats.org/drawingml/2006/wordprocessingDrawing" xmlns:w10="urn:schemas-microsoft-com:office:word" xmlns:w="http://schemas.openxmlformats.org/wordprocessingml/2006/main" xmlns:w14="http://schemas.microsoft.com/office/word/2010/wordml" xmlns:w15="http://schemas.microsoft.com/office/word/2012/wordml" xmlns:w16cex="http://schemas.microsoft.com/office/word/2018/wordml/cex" xmlns:w16cid="http://schemas.microsoft.com/office/word/2016/wordml/cid" xmlns:w16="http://schemas.microsoft.com/office/word/2018/wordml" xmlns:w16sdtdh="http://schemas.microsoft.com/office/word/2020/wordml/sdtdatahash" xmlns:w16se="http://schemas.microsoft.com/office/word/2015/wordml/symex" xmlns:wpg="http://schemas.microsoft.com/office/word/2010/wordprocessingGroup" xmlns:wpi="http://schemas.microsoft.com/office/word/2010/wordprocessingInk" xmlns:wne="http://schemas.microsoft.com/office/word/2006/wordml" xmlns:wps="http://schemas.microsoft.com/office/word/2010/wordprocessingShape" mc:Ignorable="w14 w15 w16se w16cid w16 w16cex w16sdtdh wp14">
+<w:document xmlns:wpc="http://schemas.microsoft.com/office/word/2010/wordprocessingCanvas" xmlns:cx="http://schemas.microsoft.com/office/drawing/2014/chartex" xmlns:cx1="http://schemas.microsoft.com/office/drawing/2015/9/8/chartex" xmlns:cx2="http://schemas.microsoft.com/office/drawing/2015/10/21/chartex" xmlns:cx3="http://schemas.microsoft.com/office/drawing/2016/5/9/chartex" xmlns:cx4="http://schemas.microsoft.com/office/drawing/2016/5/10/chartex" xmlns:cx5="http://schemas.microsoft.com/office/drawing/2016/5/11/chartex" xmlns:cx6="http://schemas.microsoft.com/office/drawing/2016/5/12/chartex" xmlns:cx7="http://schemas.microsoft.com/office/drawing/2016/5/13/chartex" xmlns:cx8="http://schemas.microsoft.com/office/drawing/2016/5/14/chartex" xmlns:mc="http://schemas.openxmlformats.org/markup-compatibility/2006" xmlns:aink="http://schemas.microsoft.com/office/drawing/2016/ink" xmlns:am3d="http://schemas.microsoft.com/office/drawing/2017/model3d" xmlns:o="urn:schemas-microsoft-com:office:office" xmlns:oel="http://schemas.microsoft.com/office/2019/extlst" xmlns:r="http://schemas.openxmlformats.org/officeDocument/2006/relationships" xmlns:m="http://schemas.openxmlformats.org/officeDocument/2006/math" xmlns:v="urn:schemas-microsoft-com:vml" xmlns:wp14="http://schemas.microsoft.com/office/word/2010/wordprocessingDrawing" xmlns:wp="http://schemas.openxmlformats.org/drawingml/2006/wordprocessingDrawing" xmlns:w10="urn:schemas-microsoft-com:office:word" xmlns:w="http://schemas.openxmlformats.org/wordprocessingml/2006/main" xmlns:w14="http://schemas.microsoft.com/office/word/2010/wordml" xmlns:w15="http://schemas.microsoft.com/office/word/2012/wordml" xmlns:w16cex="http://schemas.microsoft.com/office/word/2018/wordml/cex" xmlns:w16cid="http://schemas.microsoft.com/office/word/2016/wordml/cid" xmlns:w16="http://schemas.microsoft.com/office/word/2018/wordml" xmlns:w16du="http://schemas.microsoft.com/office/word/2023/wordml/word16du" xmlns:w16sdtdh="http://schemas.microsoft.com/office/word/2020/wordml/sdtdatahash" xmlns:w16se="http://schemas.microsoft.com/office/word/2015/wordml/symex" xmlns:wpg="http://schemas.microsoft.com/office/word/2010/wordprocessingGroup" xmlns:wpi="http://schemas.microsoft.com/office/word/2010/wordprocessingInk" xmlns:wne="http://schemas.microsoft.com/office/word/2006/wordml" xmlns:wps="http://schemas.microsoft.com/office/word/2010/wordprocessingShape" mc:Ignorable="w14 w15 w16se w16cid w16 w16cex w16sdtdh w16du wp14">
   <w:body>
     <w:p>
       <w:pPr>
         <w:pStyle w:val="Title"/>
         <w:jc w:val="right"/>
       </w:pPr>
-      <w:fldSimple w:instr=" SUBJECT  \* MERGEFORMAT ">
-        <w:r>
-          <w:t>&lt;Project Name&gt;</w:t>
-        </w:r>
-      </w:fldSimple>
+      <w:r>
+        <w:fldChar w:fldCharType="begin"/>
+      </w:r>
+      <w:r>
+        <w:instrText xml:space="preserve"> SUBJECT  \* MERGEFORMAT </w:instrText>
+      </w:r>
+      <w:r>
+        <w:fldChar w:fldCharType="separate"/>
+      </w:r>
+      <w:r>
+        <w:t>&lt;Project Name&gt;</w:t>
+      </w:r>
+      <w:r>
+        <w:fldChar w:fldCharType="end"/>
+      </w:r>
     </w:p>
     <w:p>
       <w:pPr>
@@ -65,7 +75,23 @@
         <w:pStyle w:val="InfoBlue"/>
       </w:pPr>
       <w:r>
-        <w:t>[Note: The following template is provided for use with the Unified Process for EDUcation. Text enclosed in square brackets and displayed in blue italics (style=InfoBlue) is included to provide guidance to the author and should be deleted before publishing the document. A paragraph entered following this style will automatically be set to normal (style=Body Text).]</w:t>
+        <w:t xml:space="preserve">[Note: The following template is provided for use with the Unified Process for </w:t>
+      </w:r>
+      <w:proofErr w:type="spellStart"/>
+      <w:r>
+        <w:t>EDUcation</w:t>
+      </w:r>
+      <w:proofErr w:type="spellEnd"/>
+      <w:r>
+        <w:t>. Text enclosed in square brackets and displayed in blue italics (style=</w:t>
+      </w:r>
+      <w:proofErr w:type="spellStart"/>
+      <w:r>
+        <w:t>InfoBlue</w:t>
+      </w:r>
+      <w:proofErr w:type="spellEnd"/>
+      <w:r>
+        <w:t>) is included to provide guidance to the author and should be deleted before publishing the document. A paragraph entered following this style will automatically be set to normal (style=Body Text).]</w:t>
       </w:r>
     </w:p>
     <w:p>
@@ -215,7 +241,7 @@
               <w:pStyle w:val="Tabletext"/>
             </w:pPr>
             <w:r>
-              <w:t>&lt;dd/mmm/yy&gt;</w:t>
+              <w:t>3/21/2024</w:t>
             </w:r>
           </w:p>
         </w:tc>
@@ -228,7 +254,7 @@
               <w:pStyle w:val="Tabletext"/>
             </w:pPr>
             <w:r>
-              <w:t>&lt;x.x&gt;</w:t>
+              <w:t>1.0</w:t>
             </w:r>
           </w:p>
         </w:tc>
@@ -241,7 +267,7 @@
               <w:pStyle w:val="Tabletext"/>
             </w:pPr>
             <w:r>
-              <w:t>&lt;details&gt;</w:t>
+              <w:t>Fill out Section 2</w:t>
             </w:r>
           </w:p>
         </w:tc>
@@ -254,7 +280,7 @@
               <w:pStyle w:val="Tabletext"/>
             </w:pPr>
             <w:r>
-              <w:t>&lt;name&gt;</w:t>
+              <w:t>Shravya</w:t>
             </w:r>
           </w:p>
         </w:tc>
@@ -268,6 +294,9 @@
             <w:pPr>
               <w:pStyle w:val="Tabletext"/>
             </w:pPr>
+            <w:r>
+              <w:t>3/22/2024</w:t>
+            </w:r>
           </w:p>
         </w:tc>
         <w:tc>
@@ -278,6 +307,9 @@
             <w:pPr>
               <w:pStyle w:val="Tabletext"/>
             </w:pPr>
+            <w:r>
+              <w:t>1.1</w:t>
+            </w:r>
           </w:p>
         </w:tc>
         <w:tc>
@@ -288,6 +320,9 @@
             <w:pPr>
               <w:pStyle w:val="Tabletext"/>
             </w:pPr>
+            <w:r>
+              <w:t>Clean up section 2</w:t>
+            </w:r>
           </w:p>
         </w:tc>
         <w:tc>
@@ -298,6 +333,9 @@
             <w:pPr>
               <w:pStyle w:val="Tabletext"/>
             </w:pPr>
+            <w:r>
+              <w:t>Katie</w:t>
+            </w:r>
           </w:p>
         </w:tc>
       </w:tr>
@@ -1774,7 +1812,15 @@
         <w:t xml:space="preserve">SRS </w:t>
       </w:r>
       <w:r>
-        <w:t xml:space="preserve">captures the complete software requirements for the system, or a portion of the system.  Following is a typical </w:t>
+        <w:t xml:space="preserve">captures the complete software requirements for the system, or a portion of the system.  </w:t>
+      </w:r>
+      <w:proofErr w:type="gramStart"/>
+      <w:r>
+        <w:t>Following</w:t>
+      </w:r>
+      <w:proofErr w:type="gramEnd"/>
+      <w:r>
+        <w:t xml:space="preserve"> is a typical </w:t>
       </w:r>
       <w:r>
         <w:rPr>
@@ -1988,23 +2034,8 @@
         <w:t>Overall Description</w:t>
       </w:r>
       <w:bookmarkEnd w:id="6"/>
-    </w:p>
-    <w:p>
-      <w:pPr>
-        <w:pStyle w:val="InfoBlue"/>
-      </w:pPr>
-      <w:r>
-        <w:t xml:space="preserve">[This section of the </w:t>
-      </w:r>
-      <w:r>
-        <w:rPr>
-          <w:b/>
-          <w:bCs/>
-        </w:rPr>
-        <w:t>SRS</w:t>
-      </w:r>
-      <w:r>
-        <w:t xml:space="preserve"> describes the general factors that affect the product and its requirements.  This section does not state specific requirements.  Instead, it provides a background for those requirements, which are defined in detail in Section 3, and makes them easier to understand. Include such items as: </w:t>
+      <w:r>
+        <w:t xml:space="preserve"> </w:t>
       </w:r>
     </w:p>
     <w:p>
@@ -2075,43 +2106,70 @@
           <w:sz w:val="24"/>
           <w:szCs w:val="24"/>
         </w:rPr>
-        <w:t xml:space="preserve"> The system interfaces with the user through a command-line interface for </w:t>
-      </w:r>
-      <w:r>
-        <w:rPr>
-          <w:rFonts w:ascii="Segoe UI" w:hAnsi="Segoe UI" w:cs="Segoe UI"/>
-          <w:color w:val="0D0D0D"/>
-          <w:sz w:val="24"/>
-          <w:szCs w:val="24"/>
-        </w:rPr>
-        <w:t>input of the</w:t>
-      </w:r>
-      <w:r>
-        <w:rPr>
-          <w:rFonts w:ascii="Segoe UI" w:hAnsi="Segoe UI" w:cs="Segoe UI"/>
-          <w:color w:val="0D0D0D"/>
-          <w:sz w:val="24"/>
-          <w:szCs w:val="24"/>
-        </w:rPr>
-        <w:t xml:space="preserve"> expressions </w:t>
-      </w:r>
-      <w:r>
-        <w:rPr>
-          <w:rFonts w:ascii="Segoe UI" w:hAnsi="Segoe UI" w:cs="Segoe UI"/>
-          <w:color w:val="0D0D0D"/>
-          <w:sz w:val="24"/>
-          <w:szCs w:val="24"/>
-        </w:rPr>
-        <w:t>and also to display the results</w:t>
-      </w:r>
-      <w:r>
-        <w:rPr>
-          <w:rFonts w:ascii="Segoe UI" w:hAnsi="Segoe UI" w:cs="Segoe UI"/>
-          <w:color w:val="0D0D0D"/>
-          <w:sz w:val="24"/>
-          <w:szCs w:val="24"/>
-        </w:rPr>
-        <w:t>. It also interacts with system resources for memory management and error handling.</w:t>
+        <w:t xml:space="preserve"> </w:t>
+      </w:r>
+      <w:r>
+        <w:rPr>
+          <w:rFonts w:ascii="Segoe UI" w:hAnsi="Segoe UI" w:cs="Segoe UI"/>
+          <w:color w:val="0D0D0D"/>
+          <w:sz w:val="24"/>
+          <w:szCs w:val="24"/>
+        </w:rPr>
+        <w:t>Behind the scenes, t</w:t>
+      </w:r>
+      <w:r>
+        <w:rPr>
+          <w:rFonts w:ascii="Segoe UI" w:hAnsi="Segoe UI" w:cs="Segoe UI"/>
+          <w:color w:val="0D0D0D"/>
+          <w:sz w:val="24"/>
+          <w:szCs w:val="24"/>
+        </w:rPr>
+        <w:t xml:space="preserve">he </w:t>
+      </w:r>
+      <w:r>
+        <w:rPr>
+          <w:rFonts w:ascii="Segoe UI" w:hAnsi="Segoe UI" w:cs="Segoe UI"/>
+          <w:color w:val="0D0D0D"/>
+          <w:sz w:val="24"/>
+          <w:szCs w:val="24"/>
+        </w:rPr>
+        <w:t>program</w:t>
+      </w:r>
+      <w:r>
+        <w:rPr>
+          <w:rFonts w:ascii="Segoe UI" w:hAnsi="Segoe UI" w:cs="Segoe UI"/>
+          <w:color w:val="0D0D0D"/>
+          <w:sz w:val="24"/>
+          <w:szCs w:val="24"/>
+        </w:rPr>
+        <w:t xml:space="preserve"> </w:t>
+      </w:r>
+      <w:r>
+        <w:rPr>
+          <w:rFonts w:ascii="Segoe UI" w:hAnsi="Segoe UI" w:cs="Segoe UI"/>
+          <w:color w:val="0D0D0D"/>
+          <w:sz w:val="24"/>
+          <w:szCs w:val="24"/>
+        </w:rPr>
+        <w:t>will interface with system</w:t>
+      </w:r>
+      <w:r>
+        <w:rPr>
+          <w:rFonts w:ascii="Segoe UI" w:hAnsi="Segoe UI" w:cs="Segoe UI"/>
+          <w:color w:val="0D0D0D"/>
+          <w:sz w:val="24"/>
+          <w:szCs w:val="24"/>
+        </w:rPr>
+        <w:t xml:space="preserve"> resources for memory management and error handling.</w:t>
+      </w:r>
+      <w:r>
+        <w:rPr>
+          <w:rFonts w:ascii="Segoe UI" w:hAnsi="Segoe UI" w:cs="Segoe UI"/>
+          <w:color w:val="0D0D0D"/>
+          <w:sz w:val="24"/>
+          <w:szCs w:val="24"/>
+        </w:rPr>
+        <w:t xml:space="preserve"> This will be handled by the operating system and not our program.</w:t>
       </w:r>
     </w:p>
     <w:p>
@@ -2151,25 +2209,79 @@
           <w:sz w:val="24"/>
           <w:szCs w:val="24"/>
         </w:rPr>
-        <w:t xml:space="preserve"> The user interface </w:t>
-      </w:r>
-      <w:r>
-        <w:rPr>
-          <w:rFonts w:ascii="Segoe UI" w:hAnsi="Segoe UI" w:cs="Segoe UI"/>
-          <w:color w:val="0D0D0D"/>
-          <w:sz w:val="24"/>
-          <w:szCs w:val="24"/>
-        </w:rPr>
-        <w:t>has</w:t>
-      </w:r>
-      <w:r>
-        <w:rPr>
-          <w:rFonts w:ascii="Segoe UI" w:hAnsi="Segoe UI" w:cs="Segoe UI"/>
-          <w:color w:val="0D0D0D"/>
-          <w:sz w:val="24"/>
-          <w:szCs w:val="24"/>
-        </w:rPr>
-        <w:t xml:space="preserve"> of a command-line interface where users input arithmetic expressions and view the calculated results. The interface should be user-friendly and provide clear prompts and feedback.</w:t>
+        <w:t xml:space="preserve"> The user interface</w:t>
+      </w:r>
+      <w:r>
+        <w:rPr>
+          <w:rFonts w:ascii="Segoe UI" w:hAnsi="Segoe UI" w:cs="Segoe UI"/>
+          <w:color w:val="0D0D0D"/>
+          <w:sz w:val="24"/>
+          <w:szCs w:val="24"/>
+        </w:rPr>
+        <w:t xml:space="preserve">s with the program through </w:t>
+      </w:r>
+      <w:r>
+        <w:rPr>
+          <w:rFonts w:ascii="Segoe UI" w:hAnsi="Segoe UI" w:cs="Segoe UI"/>
+          <w:color w:val="0D0D0D"/>
+          <w:sz w:val="24"/>
+          <w:szCs w:val="24"/>
+        </w:rPr>
+        <w:t>a command-line interface</w:t>
+      </w:r>
+      <w:r>
+        <w:rPr>
+          <w:rFonts w:ascii="Segoe UI" w:hAnsi="Segoe UI" w:cs="Segoe UI"/>
+          <w:color w:val="0D0D0D"/>
+          <w:sz w:val="24"/>
+          <w:szCs w:val="24"/>
+        </w:rPr>
+        <w:t xml:space="preserve">. </w:t>
+      </w:r>
+      <w:r>
+        <w:rPr>
+          <w:rFonts w:ascii="Segoe UI" w:hAnsi="Segoe UI" w:cs="Segoe UI"/>
+          <w:color w:val="0D0D0D"/>
+          <w:sz w:val="24"/>
+          <w:szCs w:val="24"/>
+        </w:rPr>
+        <w:t xml:space="preserve">The user will enter Boolean expressions to be evaluated through the command line. Finally, the command line will be used to display the </w:t>
+      </w:r>
+      <w:r>
+        <w:rPr>
+          <w:rFonts w:ascii="Segoe UI" w:hAnsi="Segoe UI" w:cs="Segoe UI"/>
+          <w:color w:val="0D0D0D"/>
+          <w:sz w:val="24"/>
+          <w:szCs w:val="24"/>
+        </w:rPr>
+        <w:t xml:space="preserve">calculated </w:t>
+      </w:r>
+      <w:r>
+        <w:rPr>
+          <w:rFonts w:ascii="Segoe UI" w:hAnsi="Segoe UI" w:cs="Segoe UI"/>
+          <w:color w:val="0D0D0D"/>
+          <w:sz w:val="24"/>
+          <w:szCs w:val="24"/>
+        </w:rPr>
+        <w:t>results of the evaluations to the use</w:t>
+      </w:r>
+      <w:r>
+        <w:rPr>
+          <w:rFonts w:ascii="Segoe UI" w:hAnsi="Segoe UI" w:cs="Segoe UI"/>
+          <w:color w:val="0D0D0D"/>
+          <w:sz w:val="24"/>
+          <w:szCs w:val="24"/>
+        </w:rPr>
+        <w:t xml:space="preserve">r. </w:t>
+      </w:r>
+      <w:r>
+        <w:rPr>
+          <w:rFonts w:ascii="Segoe UI" w:hAnsi="Segoe UI" w:cs="Segoe UI"/>
+          <w:color w:val="0D0D0D"/>
+          <w:sz w:val="24"/>
+          <w:szCs w:val="24"/>
+        </w:rPr>
+        <w:t>The interface should be user-friendly and provide clear prompts and feedback.</w:t>
       </w:r>
     </w:p>
     <w:p>
@@ -2249,7 +2361,70 @@
           <w:sz w:val="24"/>
           <w:szCs w:val="24"/>
         </w:rPr>
-        <w:t xml:space="preserve"> The software interfaces with the C++ standard library for input/output operations, string manipulation, and other functionalities. Additionally, it may interface with external libraries or modules for specific tasks such as parsing or mathematical calculations.</w:t>
+        <w:t xml:space="preserve"> The software interfaces with the C++ standard library for input</w:t>
+      </w:r>
+      <w:r>
+        <w:rPr>
+          <w:rFonts w:ascii="Segoe UI" w:hAnsi="Segoe UI" w:cs="Segoe UI"/>
+          <w:color w:val="0D0D0D"/>
+          <w:sz w:val="24"/>
+          <w:szCs w:val="24"/>
+        </w:rPr>
+        <w:t>/</w:t>
+      </w:r>
+      <w:r>
+        <w:rPr>
+          <w:rFonts w:ascii="Segoe UI" w:hAnsi="Segoe UI" w:cs="Segoe UI"/>
+          <w:color w:val="0D0D0D"/>
+          <w:sz w:val="24"/>
+          <w:szCs w:val="24"/>
+        </w:rPr>
+        <w:t>output operations</w:t>
+      </w:r>
+      <w:r>
+        <w:rPr>
+          <w:rFonts w:ascii="Segoe UI" w:hAnsi="Segoe UI" w:cs="Segoe UI"/>
+          <w:color w:val="0D0D0D"/>
+          <w:sz w:val="24"/>
+          <w:szCs w:val="24"/>
+        </w:rPr>
+        <w:t xml:space="preserve"> and</w:t>
+      </w:r>
+      <w:r>
+        <w:rPr>
+          <w:rFonts w:ascii="Segoe UI" w:hAnsi="Segoe UI" w:cs="Segoe UI"/>
+          <w:color w:val="0D0D0D"/>
+          <w:sz w:val="24"/>
+          <w:szCs w:val="24"/>
+        </w:rPr>
+        <w:t xml:space="preserve"> string manipulatio</w:t>
+      </w:r>
+      <w:r>
+        <w:rPr>
+          <w:rFonts w:ascii="Segoe UI" w:hAnsi="Segoe UI" w:cs="Segoe UI"/>
+          <w:color w:val="0D0D0D"/>
+          <w:sz w:val="24"/>
+          <w:szCs w:val="24"/>
+        </w:rPr>
+        <w:t>n</w:t>
+      </w:r>
+      <w:r>
+        <w:rPr>
+          <w:rFonts w:ascii="Segoe UI" w:hAnsi="Segoe UI" w:cs="Segoe UI"/>
+          <w:color w:val="0D0D0D"/>
+          <w:sz w:val="24"/>
+          <w:szCs w:val="24"/>
+        </w:rPr>
+        <w:t>. Additionally, it may interface with external libraries or modules for specific tasks such as parsing</w:t>
+      </w:r>
+      <w:r>
+        <w:rPr>
+          <w:rFonts w:ascii="Segoe UI" w:hAnsi="Segoe UI" w:cs="Segoe UI"/>
+          <w:color w:val="0D0D0D"/>
+          <w:sz w:val="24"/>
+          <w:szCs w:val="24"/>
+        </w:rPr>
+        <w:t>.</w:t>
       </w:r>
     </w:p>
     <w:p>
@@ -2360,7 +2535,6 @@
           <w:szCs w:val="24"/>
           <w:bdr w:val="single" w:sz="2" w:space="0" w:color="E3E3E3" w:frame="1"/>
         </w:rPr>
-        <w:lastRenderedPageBreak/>
         <w:t>2.1.7 Operations:</w:t>
       </w:r>
       <w:r>
@@ -2370,7 +2544,61 @@
           <w:sz w:val="24"/>
           <w:szCs w:val="24"/>
         </w:rPr>
-        <w:t xml:space="preserve"> The program performs operations such as expression parsing, evaluation, error handling, and user interaction. It also involves managing data structures to represent expressions and their evaluation.</w:t>
+        <w:t xml:space="preserve"> The program performs operations such as expression parsing, evaluation, error handling, and user interaction. It also involves managing data structures to represent</w:t>
+      </w:r>
+      <w:r>
+        <w:rPr>
+          <w:rFonts w:ascii="Segoe UI" w:hAnsi="Segoe UI" w:cs="Segoe UI"/>
+          <w:color w:val="0D0D0D"/>
+          <w:sz w:val="24"/>
+          <w:szCs w:val="24"/>
+        </w:rPr>
+        <w:t xml:space="preserve"> Boolean</w:t>
+      </w:r>
+      <w:r>
+        <w:rPr>
+          <w:rFonts w:ascii="Segoe UI" w:hAnsi="Segoe UI" w:cs="Segoe UI"/>
+          <w:color w:val="0D0D0D"/>
+          <w:sz w:val="24"/>
+          <w:szCs w:val="24"/>
+        </w:rPr>
+        <w:t xml:space="preserve"> expressions and their </w:t>
+      </w:r>
+      <w:r>
+        <w:rPr>
+          <w:rFonts w:ascii="Segoe UI" w:hAnsi="Segoe UI" w:cs="Segoe UI"/>
+          <w:color w:val="0D0D0D"/>
+          <w:sz w:val="24"/>
+          <w:szCs w:val="24"/>
+        </w:rPr>
+        <w:t xml:space="preserve">final </w:t>
+      </w:r>
+      <w:r>
+        <w:rPr>
+          <w:rFonts w:ascii="Segoe UI" w:hAnsi="Segoe UI" w:cs="Segoe UI"/>
+          <w:color w:val="0D0D0D"/>
+          <w:sz w:val="24"/>
+          <w:szCs w:val="24"/>
+        </w:rPr>
+        <w:t>evaluation</w:t>
+      </w:r>
+      <w:r>
+        <w:rPr>
+          <w:rFonts w:ascii="Segoe UI" w:hAnsi="Segoe UI" w:cs="Segoe UI"/>
+          <w:color w:val="0D0D0D"/>
+          <w:sz w:val="24"/>
+          <w:szCs w:val="24"/>
+        </w:rPr>
+        <w:t xml:space="preserve"> values</w:t>
+      </w:r>
+      <w:r>
+        <w:rPr>
+          <w:rFonts w:ascii="Segoe UI" w:hAnsi="Segoe UI" w:cs="Segoe UI"/>
+          <w:color w:val="0D0D0D"/>
+          <w:sz w:val="24"/>
+          <w:szCs w:val="24"/>
+        </w:rPr>
+        <w:t>.</w:t>
       </w:r>
     </w:p>
     <w:p>
@@ -2401,6 +2629,7 @@
           <w:szCs w:val="24"/>
           <w:bdr w:val="single" w:sz="2" w:space="0" w:color="E3E3E3" w:frame="1"/>
         </w:rPr>
+        <w:lastRenderedPageBreak/>
         <w:t>2.2 Product Functions:</w:t>
       </w:r>
     </w:p>
@@ -2433,7 +2662,171 @@
           <w:sz w:val="24"/>
           <w:szCs w:val="24"/>
         </w:rPr>
-        <w:t>Parse arithmetic expressions containing operators (+, -, *, /, %, ^) and numeric constants.</w:t>
+        <w:t xml:space="preserve">Parse </w:t>
+      </w:r>
+      <w:r>
+        <w:rPr>
+          <w:rFonts w:ascii="Segoe UI" w:hAnsi="Segoe UI" w:cs="Segoe UI"/>
+          <w:color w:val="0D0D0D"/>
+          <w:sz w:val="24"/>
+          <w:szCs w:val="24"/>
+        </w:rPr>
+        <w:t>Boolean</w:t>
+      </w:r>
+      <w:r>
+        <w:rPr>
+          <w:rFonts w:ascii="Segoe UI" w:hAnsi="Segoe UI" w:cs="Segoe UI"/>
+          <w:color w:val="0D0D0D"/>
+          <w:sz w:val="24"/>
+          <w:szCs w:val="24"/>
+        </w:rPr>
+        <w:t xml:space="preserve"> expressions containing operators </w:t>
+      </w:r>
+      <w:proofErr w:type="gramStart"/>
+      <w:r>
+        <w:rPr>
+          <w:rFonts w:ascii="Segoe UI" w:hAnsi="Segoe UI" w:cs="Segoe UI"/>
+          <w:color w:val="0D0D0D"/>
+          <w:sz w:val="24"/>
+          <w:szCs w:val="24"/>
+        </w:rPr>
+        <w:t>(</w:t>
+      </w:r>
+      <w:r>
+        <w:rPr>
+          <w:rFonts w:ascii="Segoe UI" w:hAnsi="Segoe UI" w:cs="Segoe UI"/>
+          <w:color w:val="0D0D0D"/>
+          <w:sz w:val="24"/>
+          <w:szCs w:val="24"/>
+        </w:rPr>
+        <w:t>!</w:t>
+      </w:r>
+      <w:r>
+        <w:rPr>
+          <w:rFonts w:ascii="Segoe UI" w:hAnsi="Segoe UI" w:cs="Segoe UI"/>
+          <w:color w:val="0D0D0D"/>
+          <w:sz w:val="24"/>
+          <w:szCs w:val="24"/>
+        </w:rPr>
+        <w:t>,</w:t>
+      </w:r>
+      <w:proofErr w:type="gramEnd"/>
+      <w:r>
+        <w:rPr>
+          <w:rFonts w:ascii="Segoe UI" w:hAnsi="Segoe UI" w:cs="Segoe UI"/>
+          <w:color w:val="0D0D0D"/>
+          <w:sz w:val="24"/>
+          <w:szCs w:val="24"/>
+        </w:rPr>
+        <w:t xml:space="preserve"> </w:t>
+      </w:r>
+      <w:r>
+        <w:rPr>
+          <w:rFonts w:ascii="Segoe UI" w:hAnsi="Segoe UI" w:cs="Segoe UI"/>
+          <w:color w:val="0D0D0D"/>
+          <w:sz w:val="24"/>
+          <w:szCs w:val="24"/>
+        </w:rPr>
+        <w:t>$</w:t>
+      </w:r>
+      <w:r>
+        <w:rPr>
+          <w:rFonts w:ascii="Segoe UI" w:hAnsi="Segoe UI" w:cs="Segoe UI"/>
+          <w:color w:val="0D0D0D"/>
+          <w:sz w:val="24"/>
+          <w:szCs w:val="24"/>
+        </w:rPr>
+        <w:t xml:space="preserve">, </w:t>
+      </w:r>
+      <w:r>
+        <w:rPr>
+          <w:rFonts w:ascii="Segoe UI" w:hAnsi="Segoe UI" w:cs="Segoe UI"/>
+          <w:color w:val="0D0D0D"/>
+          <w:sz w:val="24"/>
+          <w:szCs w:val="24"/>
+        </w:rPr>
+        <w:t>@</w:t>
+      </w:r>
+      <w:r>
+        <w:rPr>
+          <w:rFonts w:ascii="Segoe UI" w:hAnsi="Segoe UI" w:cs="Segoe UI"/>
+          <w:color w:val="0D0D0D"/>
+          <w:sz w:val="24"/>
+          <w:szCs w:val="24"/>
+        </w:rPr>
+        <w:t xml:space="preserve">, </w:t>
+      </w:r>
+      <w:r>
+        <w:rPr>
+          <w:rFonts w:ascii="Segoe UI" w:hAnsi="Segoe UI" w:cs="Segoe UI"/>
+          <w:color w:val="0D0D0D"/>
+          <w:sz w:val="24"/>
+          <w:szCs w:val="24"/>
+        </w:rPr>
+        <w:t>&amp;</w:t>
+      </w:r>
+      <w:r>
+        <w:rPr>
+          <w:rFonts w:ascii="Segoe UI" w:hAnsi="Segoe UI" w:cs="Segoe UI"/>
+          <w:color w:val="0D0D0D"/>
+          <w:sz w:val="24"/>
+          <w:szCs w:val="24"/>
+        </w:rPr>
+        <w:t xml:space="preserve">, </w:t>
+      </w:r>
+      <w:r>
+        <w:rPr>
+          <w:rFonts w:ascii="Segoe UI" w:hAnsi="Segoe UI" w:cs="Segoe UI"/>
+          <w:color w:val="0D0D0D"/>
+          <w:sz w:val="24"/>
+          <w:szCs w:val="24"/>
+        </w:rPr>
+        <w:t>|</w:t>
+      </w:r>
+      <w:r>
+        <w:rPr>
+          <w:rFonts w:ascii="Segoe UI" w:hAnsi="Segoe UI" w:cs="Segoe UI"/>
+          <w:color w:val="0D0D0D"/>
+          <w:sz w:val="24"/>
+          <w:szCs w:val="24"/>
+        </w:rPr>
+        <w:t xml:space="preserve">) and </w:t>
+      </w:r>
+      <w:r>
+        <w:rPr>
+          <w:rFonts w:ascii="Segoe UI" w:hAnsi="Segoe UI" w:cs="Segoe UI"/>
+          <w:color w:val="0D0D0D"/>
+          <w:sz w:val="24"/>
+          <w:szCs w:val="24"/>
+        </w:rPr>
+        <w:t>Boolean</w:t>
+      </w:r>
+      <w:r>
+        <w:rPr>
+          <w:rFonts w:ascii="Segoe UI" w:hAnsi="Segoe UI" w:cs="Segoe UI"/>
+          <w:color w:val="0D0D0D"/>
+          <w:sz w:val="24"/>
+          <w:szCs w:val="24"/>
+        </w:rPr>
+        <w:t xml:space="preserve"> constants</w:t>
+      </w:r>
+      <w:r>
+        <w:rPr>
+          <w:rFonts w:ascii="Segoe UI" w:hAnsi="Segoe UI" w:cs="Segoe UI"/>
+          <w:color w:val="0D0D0D"/>
+          <w:sz w:val="24"/>
+          <w:szCs w:val="24"/>
+        </w:rPr>
+        <w:t xml:space="preserve"> such as T for True and F for False</w:t>
+      </w:r>
+      <w:r>
+        <w:rPr>
+          <w:rFonts w:ascii="Segoe UI" w:hAnsi="Segoe UI" w:cs="Segoe UI"/>
+          <w:color w:val="0D0D0D"/>
+          <w:sz w:val="24"/>
+          <w:szCs w:val="24"/>
+        </w:rPr>
+        <w:t>.</w:t>
       </w:r>
     </w:p>
     <w:p>
@@ -2465,7 +2858,25 @@
           <w:sz w:val="24"/>
           <w:szCs w:val="24"/>
         </w:rPr>
-        <w:t>Evaluate the parsed expressions according to operator precedence rules (PEMDAS).</w:t>
+        <w:t>Evaluate the parsed expressions according to operator precedence rules</w:t>
+      </w:r>
+      <w:r>
+        <w:rPr>
+          <w:rFonts w:ascii="Segoe UI" w:hAnsi="Segoe UI" w:cs="Segoe UI"/>
+          <w:color w:val="0D0D0D"/>
+          <w:sz w:val="24"/>
+          <w:szCs w:val="24"/>
+        </w:rPr>
+        <w:t xml:space="preserve"> outlined in 3.1</w:t>
+      </w:r>
+      <w:r>
+        <w:rPr>
+          <w:rFonts w:ascii="Segoe UI" w:hAnsi="Segoe UI" w:cs="Segoe UI"/>
+          <w:color w:val="0D0D0D"/>
+          <w:sz w:val="24"/>
+          <w:szCs w:val="24"/>
+        </w:rPr>
+        <w:t>.</w:t>
       </w:r>
     </w:p>
     <w:p>
@@ -2529,7 +2940,43 @@
           <w:sz w:val="24"/>
           <w:szCs w:val="24"/>
         </w:rPr>
-        <w:t>Recognize and calculate numeric constants within expressions.</w:t>
+        <w:t xml:space="preserve">Recognize and </w:t>
+      </w:r>
+      <w:r>
+        <w:rPr>
+          <w:rFonts w:ascii="Segoe UI" w:hAnsi="Segoe UI" w:cs="Segoe UI"/>
+          <w:color w:val="0D0D0D"/>
+          <w:sz w:val="24"/>
+          <w:szCs w:val="24"/>
+        </w:rPr>
+        <w:t>handle</w:t>
+      </w:r>
+      <w:r>
+        <w:rPr>
+          <w:rFonts w:ascii="Segoe UI" w:hAnsi="Segoe UI" w:cs="Segoe UI"/>
+          <w:color w:val="0D0D0D"/>
+          <w:sz w:val="24"/>
+          <w:szCs w:val="24"/>
+        </w:rPr>
+        <w:t xml:space="preserve"> </w:t>
+      </w:r>
+      <w:r>
+        <w:rPr>
+          <w:rFonts w:ascii="Segoe UI" w:hAnsi="Segoe UI" w:cs="Segoe UI"/>
+          <w:color w:val="0D0D0D"/>
+          <w:sz w:val="24"/>
+          <w:szCs w:val="24"/>
+        </w:rPr>
+        <w:t>Boolean</w:t>
+      </w:r>
+      <w:r>
+        <w:rPr>
+          <w:rFonts w:ascii="Segoe UI" w:hAnsi="Segoe UI" w:cs="Segoe UI"/>
+          <w:color w:val="0D0D0D"/>
+          <w:sz w:val="24"/>
+          <w:szCs w:val="24"/>
+        </w:rPr>
+        <w:t xml:space="preserve"> constants within expressions.</w:t>
       </w:r>
     </w:p>
     <w:p>
@@ -2593,7 +3040,16 @@
           <w:sz w:val="24"/>
           <w:szCs w:val="24"/>
         </w:rPr>
-        <w:t>Implement robust error handling to manage scenarios like division by zero or invalid expressions.</w:t>
+        <w:t xml:space="preserve">Implement robust error handling to manage scenarios </w:t>
+      </w:r>
+      <w:r>
+        <w:rPr>
+          <w:rFonts w:ascii="Segoe UI" w:hAnsi="Segoe UI" w:cs="Segoe UI"/>
+          <w:color w:val="0D0D0D"/>
+          <w:sz w:val="24"/>
+          <w:szCs w:val="24"/>
+        </w:rPr>
+        <w:t>outlined in 3.1.</w:t>
       </w:r>
     </w:p>
     <w:p>
@@ -2633,7 +3089,25 @@
           <w:sz w:val="24"/>
           <w:szCs w:val="24"/>
         </w:rPr>
-        <w:t xml:space="preserve"> Users of the program are expected to have basic knowledge of arithmetic expressions and the operators involved. They should be comfortable using a command-line interface for input and output.</w:t>
+        <w:t xml:space="preserve"> Users of the program are expected to have basic knowledge of </w:t>
+      </w:r>
+      <w:r>
+        <w:rPr>
+          <w:rFonts w:ascii="Segoe UI" w:hAnsi="Segoe UI" w:cs="Segoe UI"/>
+          <w:color w:val="0D0D0D"/>
+          <w:sz w:val="24"/>
+          <w:szCs w:val="24"/>
+        </w:rPr>
+        <w:t>Boolean</w:t>
+      </w:r>
+      <w:r>
+        <w:rPr>
+          <w:rFonts w:ascii="Segoe UI" w:hAnsi="Segoe UI" w:cs="Segoe UI"/>
+          <w:color w:val="0D0D0D"/>
+          <w:sz w:val="24"/>
+          <w:szCs w:val="24"/>
+        </w:rPr>
+        <w:t xml:space="preserve"> expressions and the operators involved. They should be comfortable using a command-line interface for input and output.</w:t>
       </w:r>
     </w:p>
     <w:p>
@@ -2672,7 +3146,7 @@
         <w:widowControl/>
         <w:numPr>
           <w:ilvl w:val="0"/>
-          <w:numId w:val="4"/>
+          <w:numId w:val="6"/>
         </w:numPr>
         <w:pBdr>
           <w:top w:val="single" w:sz="2" w:space="0" w:color="E3E3E3"/>
@@ -2696,7 +3170,16 @@
           <w:sz w:val="24"/>
           <w:szCs w:val="24"/>
         </w:rPr>
-        <w:t>The program should adhere to the specified requirements and constraints outlined in the project description.</w:t>
+        <w:t xml:space="preserve">The program </w:t>
+      </w:r>
+      <w:r>
+        <w:rPr>
+          <w:rFonts w:ascii="Segoe UI" w:hAnsi="Segoe UI" w:cs="Segoe UI"/>
+          <w:color w:val="0D0D0D"/>
+          <w:sz w:val="24"/>
+          <w:szCs w:val="24"/>
+        </w:rPr>
+        <w:t>must be written in C++.</w:t>
       </w:r>
     </w:p>
     <w:p>
@@ -2704,7 +3187,7 @@
         <w:widowControl/>
         <w:numPr>
           <w:ilvl w:val="0"/>
-          <w:numId w:val="4"/>
+          <w:numId w:val="6"/>
         </w:numPr>
         <w:pBdr>
           <w:top w:val="single" w:sz="2" w:space="0" w:color="E3E3E3"/>
@@ -2736,7 +3219,7 @@
         <w:widowControl/>
         <w:numPr>
           <w:ilvl w:val="0"/>
-          <w:numId w:val="4"/>
+          <w:numId w:val="6"/>
         </w:numPr>
         <w:pBdr>
           <w:top w:val="single" w:sz="2" w:space="0" w:color="E3E3E3"/>
@@ -2762,6 +3245,287 @@
         </w:rPr>
         <w:t>Error handling should be comprehensive to handle all possible scenarios gracefully.</w:t>
       </w:r>
+    </w:p>
+    <w:p>
+      <w:pPr>
+        <w:widowControl/>
+        <w:numPr>
+          <w:ilvl w:val="0"/>
+          <w:numId w:val="6"/>
+        </w:numPr>
+        <w:pBdr>
+          <w:top w:val="single" w:sz="2" w:space="0" w:color="E3E3E3"/>
+          <w:left w:val="single" w:sz="2" w:space="5" w:color="E3E3E3"/>
+          <w:bottom w:val="single" w:sz="2" w:space="0" w:color="E3E3E3"/>
+          <w:right w:val="single" w:sz="2" w:space="0" w:color="E3E3E3"/>
+        </w:pBdr>
+        <w:shd w:val="clear" w:color="auto" w:fill="FFFFFF"/>
+        <w:spacing w:line="240" w:lineRule="auto"/>
+        <w:rPr>
+          <w:rFonts w:ascii="Segoe UI" w:hAnsi="Segoe UI" w:cs="Segoe UI"/>
+          <w:color w:val="0D0D0D"/>
+          <w:sz w:val="24"/>
+          <w:szCs w:val="24"/>
+        </w:rPr>
+      </w:pPr>
+      <w:r>
+        <w:rPr>
+          <w:rFonts w:ascii="Segoe UI" w:hAnsi="Segoe UI" w:cs="Segoe UI"/>
+          <w:color w:val="0D0D0D"/>
+          <w:sz w:val="24"/>
+          <w:szCs w:val="24"/>
+        </w:rPr>
+        <w:t>The program will use</w:t>
+      </w:r>
+      <w:r>
+        <w:rPr>
+          <w:rFonts w:ascii="Segoe UI" w:hAnsi="Segoe UI" w:cs="Segoe UI"/>
+          <w:color w:val="0D0D0D"/>
+          <w:sz w:val="24"/>
+          <w:szCs w:val="24"/>
+        </w:rPr>
+        <w:t xml:space="preserve"> object-oriented programming principles</w:t>
+      </w:r>
+      <w:r>
+        <w:rPr>
+          <w:rFonts w:ascii="Segoe UI" w:hAnsi="Segoe UI" w:cs="Segoe UI"/>
+          <w:color w:val="0D0D0D"/>
+          <w:sz w:val="24"/>
+          <w:szCs w:val="24"/>
+        </w:rPr>
+        <w:t>.</w:t>
+      </w:r>
+    </w:p>
+    <w:p>
+      <w:pPr>
+        <w:widowControl/>
+        <w:numPr>
+          <w:ilvl w:val="0"/>
+          <w:numId w:val="6"/>
+        </w:numPr>
+        <w:pBdr>
+          <w:top w:val="single" w:sz="2" w:space="0" w:color="E3E3E3"/>
+          <w:left w:val="single" w:sz="2" w:space="5" w:color="E3E3E3"/>
+          <w:bottom w:val="single" w:sz="2" w:space="0" w:color="E3E3E3"/>
+          <w:right w:val="single" w:sz="2" w:space="0" w:color="E3E3E3"/>
+        </w:pBdr>
+        <w:shd w:val="clear" w:color="auto" w:fill="FFFFFF"/>
+        <w:spacing w:line="240" w:lineRule="auto"/>
+        <w:rPr>
+          <w:rFonts w:ascii="Segoe UI" w:hAnsi="Segoe UI" w:cs="Segoe UI"/>
+          <w:color w:val="0D0D0D"/>
+          <w:sz w:val="24"/>
+          <w:szCs w:val="24"/>
+        </w:rPr>
+      </w:pPr>
+      <w:r>
+        <w:rPr>
+          <w:rFonts w:ascii="Segoe UI" w:hAnsi="Segoe UI" w:cs="Segoe UI"/>
+          <w:color w:val="0D0D0D"/>
+          <w:sz w:val="24"/>
+          <w:szCs w:val="24"/>
+        </w:rPr>
+        <w:t>The program will in</w:t>
+      </w:r>
+      <w:r>
+        <w:rPr>
+          <w:rFonts w:ascii="Segoe UI" w:hAnsi="Segoe UI" w:cs="Segoe UI"/>
+          <w:color w:val="0D0D0D"/>
+          <w:sz w:val="24"/>
+          <w:szCs w:val="24"/>
+        </w:rPr>
+        <w:t>clude comments to explain the logic and functionality</w:t>
+      </w:r>
+      <w:r>
+        <w:rPr>
+          <w:rFonts w:ascii="Segoe UI" w:hAnsi="Segoe UI" w:cs="Segoe UI"/>
+          <w:color w:val="0D0D0D"/>
+          <w:sz w:val="24"/>
+          <w:szCs w:val="24"/>
+        </w:rPr>
+        <w:t xml:space="preserve"> of the code</w:t>
+      </w:r>
+      <w:r>
+        <w:rPr>
+          <w:rFonts w:ascii="Segoe UI" w:hAnsi="Segoe UI" w:cs="Segoe UI"/>
+          <w:color w:val="0D0D0D"/>
+          <w:sz w:val="24"/>
+          <w:szCs w:val="24"/>
+        </w:rPr>
+        <w:t xml:space="preserve"> </w:t>
+      </w:r>
+      <w:r>
+        <w:rPr>
+          <w:rFonts w:ascii="Segoe UI" w:hAnsi="Segoe UI" w:cs="Segoe UI"/>
+          <w:color w:val="0D0D0D"/>
+          <w:sz w:val="24"/>
+          <w:szCs w:val="24"/>
+        </w:rPr>
+        <w:t xml:space="preserve">to further readers and </w:t>
+      </w:r>
+      <w:r>
+        <w:rPr>
+          <w:rFonts w:ascii="Segoe UI" w:hAnsi="Segoe UI" w:cs="Segoe UI"/>
+          <w:color w:val="0D0D0D"/>
+          <w:sz w:val="24"/>
+          <w:szCs w:val="24"/>
+        </w:rPr>
+        <w:t>program</w:t>
+      </w:r>
+      <w:r>
+        <w:rPr>
+          <w:rFonts w:ascii="Segoe UI" w:hAnsi="Segoe UI" w:cs="Segoe UI"/>
+          <w:color w:val="0D0D0D"/>
+          <w:sz w:val="24"/>
+          <w:szCs w:val="24"/>
+        </w:rPr>
+        <w:t>mers on the team</w:t>
+      </w:r>
+      <w:r>
+        <w:rPr>
+          <w:rFonts w:ascii="Segoe UI" w:hAnsi="Segoe UI" w:cs="Segoe UI"/>
+          <w:color w:val="0D0D0D"/>
+          <w:sz w:val="24"/>
+          <w:szCs w:val="24"/>
+        </w:rPr>
+        <w:t>.</w:t>
+      </w:r>
+    </w:p>
+    <w:p>
+      <w:pPr>
+        <w:widowControl/>
+        <w:numPr>
+          <w:ilvl w:val="0"/>
+          <w:numId w:val="6"/>
+        </w:numPr>
+        <w:pBdr>
+          <w:top w:val="single" w:sz="2" w:space="0" w:color="E3E3E3"/>
+          <w:left w:val="single" w:sz="2" w:space="5" w:color="E3E3E3"/>
+          <w:bottom w:val="single" w:sz="2" w:space="0" w:color="E3E3E3"/>
+          <w:right w:val="single" w:sz="2" w:space="0" w:color="E3E3E3"/>
+        </w:pBdr>
+        <w:shd w:val="clear" w:color="auto" w:fill="FFFFFF"/>
+        <w:spacing w:line="240" w:lineRule="auto"/>
+        <w:rPr>
+          <w:rFonts w:ascii="Segoe UI" w:hAnsi="Segoe UI" w:cs="Segoe UI"/>
+          <w:color w:val="0D0D0D"/>
+          <w:sz w:val="24"/>
+          <w:szCs w:val="24"/>
+        </w:rPr>
+      </w:pPr>
+      <w:r>
+        <w:rPr>
+          <w:rFonts w:ascii="Segoe UI" w:hAnsi="Segoe UI" w:cs="Segoe UI"/>
+          <w:color w:val="0D0D0D"/>
+          <w:sz w:val="24"/>
+          <w:szCs w:val="24"/>
+        </w:rPr>
+        <w:t>The program will have</w:t>
+      </w:r>
+      <w:r>
+        <w:rPr>
+          <w:rFonts w:ascii="Segoe UI" w:hAnsi="Segoe UI" w:cs="Segoe UI"/>
+          <w:color w:val="0D0D0D"/>
+          <w:sz w:val="24"/>
+          <w:szCs w:val="24"/>
+        </w:rPr>
+        <w:t xml:space="preserve"> unit tests to verify the correctness of different operator evaluations and complex expressions.</w:t>
+      </w:r>
+    </w:p>
+    <w:p>
+      <w:pPr>
+        <w:widowControl/>
+        <w:numPr>
+          <w:ilvl w:val="0"/>
+          <w:numId w:val="6"/>
+        </w:numPr>
+        <w:pBdr>
+          <w:top w:val="single" w:sz="2" w:space="0" w:color="E3E3E3"/>
+          <w:left w:val="single" w:sz="2" w:space="5" w:color="E3E3E3"/>
+          <w:bottom w:val="single" w:sz="2" w:space="0" w:color="E3E3E3"/>
+          <w:right w:val="single" w:sz="2" w:space="0" w:color="E3E3E3"/>
+        </w:pBdr>
+        <w:shd w:val="clear" w:color="auto" w:fill="FFFFFF"/>
+        <w:spacing w:line="240" w:lineRule="auto"/>
+        <w:rPr>
+          <w:rFonts w:ascii="Segoe UI" w:hAnsi="Segoe UI" w:cs="Segoe UI"/>
+          <w:color w:val="0D0D0D"/>
+          <w:sz w:val="24"/>
+          <w:szCs w:val="24"/>
+        </w:rPr>
+      </w:pPr>
+      <w:r>
+        <w:rPr>
+          <w:rFonts w:ascii="Segoe UI" w:hAnsi="Segoe UI" w:cs="Segoe UI"/>
+          <w:color w:val="0D0D0D"/>
+          <w:sz w:val="24"/>
+          <w:szCs w:val="24"/>
+        </w:rPr>
+        <w:t xml:space="preserve">The program must provide clear and informative error messages that the user will find easy to understand. </w:t>
+      </w:r>
+    </w:p>
+    <w:p>
+      <w:pPr>
+        <w:widowControl/>
+        <w:numPr>
+          <w:ilvl w:val="0"/>
+          <w:numId w:val="6"/>
+        </w:numPr>
+        <w:pBdr>
+          <w:top w:val="single" w:sz="2" w:space="0" w:color="E3E3E3"/>
+          <w:left w:val="single" w:sz="2" w:space="5" w:color="E3E3E3"/>
+          <w:bottom w:val="single" w:sz="2" w:space="0" w:color="E3E3E3"/>
+          <w:right w:val="single" w:sz="2" w:space="0" w:color="E3E3E3"/>
+        </w:pBdr>
+        <w:shd w:val="clear" w:color="auto" w:fill="FFFFFF"/>
+        <w:spacing w:line="240" w:lineRule="auto"/>
+        <w:rPr>
+          <w:rFonts w:ascii="Segoe UI" w:hAnsi="Segoe UI" w:cs="Segoe UI"/>
+          <w:color w:val="0D0D0D"/>
+          <w:sz w:val="24"/>
+          <w:szCs w:val="24"/>
+        </w:rPr>
+      </w:pPr>
+      <w:r>
+        <w:rPr>
+          <w:rFonts w:ascii="Segoe UI" w:hAnsi="Segoe UI" w:cs="Segoe UI"/>
+          <w:color w:val="0D0D0D"/>
+          <w:sz w:val="24"/>
+          <w:szCs w:val="24"/>
+        </w:rPr>
+        <w:t xml:space="preserve">The program will have a user-friendly </w:t>
+      </w:r>
+      <w:proofErr w:type="gramStart"/>
+      <w:r>
+        <w:rPr>
+          <w:rFonts w:ascii="Segoe UI" w:hAnsi="Segoe UI" w:cs="Segoe UI"/>
+          <w:color w:val="0D0D0D"/>
+          <w:sz w:val="24"/>
+          <w:szCs w:val="24"/>
+        </w:rPr>
+        <w:t>text based</w:t>
+      </w:r>
+      <w:proofErr w:type="gramEnd"/>
+      <w:r>
+        <w:rPr>
+          <w:rFonts w:ascii="Segoe UI" w:hAnsi="Segoe UI" w:cs="Segoe UI"/>
+          <w:color w:val="0D0D0D"/>
+          <w:sz w:val="24"/>
+          <w:szCs w:val="24"/>
+        </w:rPr>
+        <w:t xml:space="preserve"> interface for entering Boolean expressions and viewing the results.</w:t>
+      </w:r>
+    </w:p>
+    <w:p>
+      <w:pPr>
+        <w:ind w:left="360"/>
+        <w:rPr>
+          <w:rFonts w:ascii="Segoe UI" w:hAnsi="Segoe UI" w:cs="Segoe UI"/>
+          <w:color w:val="0D0D0D"/>
+          <w:sz w:val="24"/>
+          <w:szCs w:val="24"/>
+        </w:rPr>
+      </w:pPr>
     </w:p>
     <w:p>
       <w:pPr>
@@ -2823,7 +3587,43 @@
           <w:sz w:val="24"/>
           <w:szCs w:val="24"/>
         </w:rPr>
-        <w:t>The program assumes that the input expressions provided by users are well-formed and adhere to mathematical rules.</w:t>
+        <w:t xml:space="preserve">The program assumes that the input expressions provided by users </w:t>
+      </w:r>
+      <w:r>
+        <w:rPr>
+          <w:rFonts w:ascii="Segoe UI" w:hAnsi="Segoe UI" w:cs="Segoe UI"/>
+          <w:color w:val="0D0D0D"/>
+          <w:sz w:val="24"/>
+          <w:szCs w:val="24"/>
+        </w:rPr>
+        <w:t>may not be</w:t>
+      </w:r>
+      <w:r>
+        <w:rPr>
+          <w:rFonts w:ascii="Segoe UI" w:hAnsi="Segoe UI" w:cs="Segoe UI"/>
+          <w:color w:val="0D0D0D"/>
+          <w:sz w:val="24"/>
+          <w:szCs w:val="24"/>
+        </w:rPr>
+        <w:t xml:space="preserve"> well-formed</w:t>
+      </w:r>
+      <w:r>
+        <w:rPr>
+          <w:rFonts w:ascii="Segoe UI" w:hAnsi="Segoe UI" w:cs="Segoe UI"/>
+          <w:color w:val="0D0D0D"/>
+          <w:sz w:val="24"/>
+          <w:szCs w:val="24"/>
+        </w:rPr>
+        <w:t xml:space="preserve"> and as such our program will test their validity</w:t>
+      </w:r>
+      <w:r>
+        <w:rPr>
+          <w:rFonts w:ascii="Segoe UI" w:hAnsi="Segoe UI" w:cs="Segoe UI"/>
+          <w:color w:val="0D0D0D"/>
+          <w:sz w:val="24"/>
+          <w:szCs w:val="24"/>
+        </w:rPr>
+        <w:t>.</w:t>
       </w:r>
     </w:p>
     <w:p>
@@ -2855,7 +3655,17 @@
           <w:sz w:val="24"/>
           <w:szCs w:val="24"/>
         </w:rPr>
-        <w:t>Dependencies include the C++ standard library for input/output operations and possibly external libraries for specific functionalities like parsing or mathematical calculations.</w:t>
+        <w:lastRenderedPageBreak/>
+        <w:t>Dependencies include the C++ standard library for input/output operations and possibly external libraries for specific functionalities like parsing</w:t>
+      </w:r>
+      <w:r>
+        <w:rPr>
+          <w:rFonts w:ascii="Segoe UI" w:hAnsi="Segoe UI" w:cs="Segoe UI"/>
+          <w:color w:val="0D0D0D"/>
+          <w:sz w:val="24"/>
+          <w:szCs w:val="24"/>
+        </w:rPr>
+        <w:t>.</w:t>
       </w:r>
     </w:p>
     <w:p>
@@ -2886,7 +3696,6 @@
           <w:szCs w:val="24"/>
           <w:bdr w:val="single" w:sz="2" w:space="0" w:color="E3E3E3" w:frame="1"/>
         </w:rPr>
-        <w:lastRenderedPageBreak/>
         <w:t>2.6 Requirements Subsets:</w:t>
       </w:r>
       <w:r>
@@ -2896,7 +3705,53 @@
           <w:sz w:val="24"/>
           <w:szCs w:val="24"/>
         </w:rPr>
-        <w:t xml:space="preserve"> Requirements subsets include tasks related to expression parsing, operator precedence, parenthesis handling, numeric constants recognition, user interface development, error handling, and any additional features or optimizations beyond the specified requirements. These subsets are essential for organizing and prioritizing tasks during development.</w:t>
+        <w:t xml:space="preserve"> </w:t>
+      </w:r>
+    </w:p>
+    <w:p>
+      <w:pPr>
+        <w:widowControl/>
+        <w:pBdr>
+          <w:top w:val="single" w:sz="2" w:space="0" w:color="E3E3E3"/>
+          <w:left w:val="single" w:sz="2" w:space="0" w:color="E3E3E3"/>
+          <w:bottom w:val="single" w:sz="2" w:space="0" w:color="E3E3E3"/>
+          <w:right w:val="single" w:sz="2" w:space="0" w:color="E3E3E3"/>
+        </w:pBdr>
+        <w:shd w:val="clear" w:color="auto" w:fill="FFFFFF"/>
+        <w:spacing w:before="300" w:line="240" w:lineRule="auto"/>
+        <w:rPr>
+          <w:rFonts w:ascii="Segoe UI" w:hAnsi="Segoe UI" w:cs="Segoe UI"/>
+          <w:color w:val="0D0D0D"/>
+          <w:sz w:val="24"/>
+          <w:szCs w:val="24"/>
+        </w:rPr>
+      </w:pPr>
+      <w:r>
+        <w:rPr>
+          <w:rFonts w:ascii="Segoe UI" w:hAnsi="Segoe UI" w:cs="Segoe UI"/>
+          <w:color w:val="0D0D0D"/>
+          <w:sz w:val="24"/>
+          <w:szCs w:val="24"/>
+        </w:rPr>
+        <w:t xml:space="preserve">Requirements subsets include tasks related to expression parsing, operator precedence, parenthesis handling, </w:t>
+      </w:r>
+      <w:r>
+        <w:rPr>
+          <w:rFonts w:ascii="Segoe UI" w:hAnsi="Segoe UI" w:cs="Segoe UI"/>
+          <w:color w:val="0D0D0D"/>
+          <w:sz w:val="24"/>
+          <w:szCs w:val="24"/>
+        </w:rPr>
+        <w:t>Boolean</w:t>
+      </w:r>
+      <w:r>
+        <w:rPr>
+          <w:rFonts w:ascii="Segoe UI" w:hAnsi="Segoe UI" w:cs="Segoe UI"/>
+          <w:color w:val="0D0D0D"/>
+          <w:sz w:val="24"/>
+          <w:szCs w:val="24"/>
+        </w:rPr>
+        <w:t xml:space="preserve"> constants recognition, user interface development, error handling, and any additional features or optimizations beyond the specified requirements. These subsets are essential for organizing and prioritizing tasks during development.</w:t>
       </w:r>
     </w:p>
     <w:p>
@@ -2960,7 +3815,23 @@
         <w:t>SRS</w:t>
       </w:r>
       <w:r>
-        <w:t xml:space="preserve"> package and thought should be given to the organization of this section. This section is typically organized by feature, but alternative organization methods may also be appropriate; for example, organization by user or organization by subsystem. Functional requirements may include feature sets, capabilities, and security.</w:t>
+        <w:t xml:space="preserve"> package and thought should be given to the organization of this section. This section is typically organized by </w:t>
+      </w:r>
+      <w:proofErr w:type="gramStart"/>
+      <w:r>
+        <w:t>feature</w:t>
+      </w:r>
+      <w:proofErr w:type="gramEnd"/>
+      <w:r>
+        <w:t xml:space="preserve">, but alternative organization methods may also be </w:t>
+      </w:r>
+      <w:proofErr w:type="gramStart"/>
+      <w:r>
+        <w:t>appropriate;</w:t>
+      </w:r>
+      <w:proofErr w:type="gramEnd"/>
+      <w:r>
+        <w:t xml:space="preserve"> for example, organization by user or organization by subsystem. Functional requirements may include feature sets, capabilities, and security.</w:t>
       </w:r>
     </w:p>
     <w:p>
@@ -3009,7 +3880,15 @@
         <w:pStyle w:val="InfoBlue"/>
       </w:pPr>
       <w:r>
-        <w:t>[In use-case modeling, the use cases often define the majority of the functional requirements of the system, along with some non-functional requirements.]</w:t>
+        <w:t xml:space="preserve">[In use-case modeling, the use cases often define </w:t>
+      </w:r>
+      <w:proofErr w:type="gramStart"/>
+      <w:r>
+        <w:t>the majority of</w:t>
+      </w:r>
+      <w:proofErr w:type="gramEnd"/>
+      <w:r>
+        <w:t xml:space="preserve"> the functional requirements of the system, along with some non-functional requirements.]</w:t>
       </w:r>
     </w:p>
     <w:p>
@@ -3092,7 +3971,11 @@
         <w:t xml:space="preserve"> requirements and order them by Type (Essential, Desirable, </w:t>
       </w:r>
       <w:r>
-        <w:t>and Optional</w:t>
+        <w:t xml:space="preserve">and </w:t>
+      </w:r>
+      <w:r>
+        <w:lastRenderedPageBreak/>
+        <w:t>Optional</w:t>
       </w:r>
       <w:r>
         <w:t>) or by order of appearance in the document.]</w:t>
@@ -3207,7 +4090,6 @@
               <w:spacing w:before="120" w:after="120"/>
             </w:pPr>
             <w:r>
-              <w:lastRenderedPageBreak/>
               <w:t>...</w:t>
             </w:r>
           </w:p>
@@ -3302,7 +4184,15 @@
         <w:t>SRS</w:t>
       </w:r>
       <w:r>
-        <w:t xml:space="preserve"> should explicitly state whether or not the appendices are to be considered part of the requirements]</w:t>
+        <w:t xml:space="preserve"> should explicitly state </w:t>
+      </w:r>
+      <w:proofErr w:type="gramStart"/>
+      <w:r>
+        <w:t>whether or not</w:t>
+      </w:r>
+      <w:proofErr w:type="gramEnd"/>
+      <w:r>
+        <w:t xml:space="preserve"> the appendices are to be considered part of the requirements]</w:t>
       </w:r>
     </w:p>
     <w:p>
@@ -3328,7 +4218,7 @@
 </file>
 
 <file path=word/endnotes.xml><?xml version="1.0" encoding="utf-8"?>
-<w:endnotes xmlns:wpc="http://schemas.microsoft.com/office/word/2010/wordprocessingCanvas" xmlns:cx="http://schemas.microsoft.com/office/drawing/2014/chartex" xmlns:cx1="http://schemas.microsoft.com/office/drawing/2015/9/8/chartex" xmlns:cx2="http://schemas.microsoft.com/office/drawing/2015/10/21/chartex" xmlns:cx3="http://schemas.microsoft.com/office/drawing/2016/5/9/chartex" xmlns:cx4="http://schemas.microsoft.com/office/drawing/2016/5/10/chartex" xmlns:cx5="http://schemas.microsoft.com/office/drawing/2016/5/11/chartex" xmlns:cx6="http://schemas.microsoft.com/office/drawing/2016/5/12/chartex" xmlns:cx7="http://schemas.microsoft.com/office/drawing/2016/5/13/chartex" xmlns:cx8="http://schemas.microsoft.com/office/drawing/2016/5/14/chartex" xmlns:mc="http://schemas.openxmlformats.org/markup-compatibility/2006" xmlns:aink="http://schemas.microsoft.com/office/drawing/2016/ink" xmlns:am3d="http://schemas.microsoft.com/office/drawing/2017/model3d" xmlns:o="urn:schemas-microsoft-com:office:office" xmlns:oel="http://schemas.microsoft.com/office/2019/extlst" xmlns:r="http://schemas.openxmlformats.org/officeDocument/2006/relationships" xmlns:m="http://schemas.openxmlformats.org/officeDocument/2006/math" xmlns:v="urn:schemas-microsoft-com:vml" xmlns:wp14="http://schemas.microsoft.com/office/word/2010/wordprocessingDrawing" xmlns:wp="http://schemas.openxmlformats.org/drawingml/2006/wordprocessingDrawing" xmlns:w10="urn:schemas-microsoft-com:office:word" xmlns:w="http://schemas.openxmlformats.org/wordprocessingml/2006/main" xmlns:w14="http://schemas.microsoft.com/office/word/2010/wordml" xmlns:w15="http://schemas.microsoft.com/office/word/2012/wordml" xmlns:w16cex="http://schemas.microsoft.com/office/word/2018/wordml/cex" xmlns:w16cid="http://schemas.microsoft.com/office/word/2016/wordml/cid" xmlns:w16="http://schemas.microsoft.com/office/word/2018/wordml" xmlns:w16sdtdh="http://schemas.microsoft.com/office/word/2020/wordml/sdtdatahash" xmlns:w16se="http://schemas.microsoft.com/office/word/2015/wordml/symex" xmlns:wpg="http://schemas.microsoft.com/office/word/2010/wordprocessingGroup" xmlns:wpi="http://schemas.microsoft.com/office/word/2010/wordprocessingInk" xmlns:wne="http://schemas.microsoft.com/office/word/2006/wordml" xmlns:wps="http://schemas.microsoft.com/office/word/2010/wordprocessingShape" mc:Ignorable="w14 w15 w16se w16cid w16 w16cex w16sdtdh wp14">
+<w:endnotes xmlns:wpc="http://schemas.microsoft.com/office/word/2010/wordprocessingCanvas" xmlns:cx="http://schemas.microsoft.com/office/drawing/2014/chartex" xmlns:cx1="http://schemas.microsoft.com/office/drawing/2015/9/8/chartex" xmlns:cx2="http://schemas.microsoft.com/office/drawing/2015/10/21/chartex" xmlns:cx3="http://schemas.microsoft.com/office/drawing/2016/5/9/chartex" xmlns:cx4="http://schemas.microsoft.com/office/drawing/2016/5/10/chartex" xmlns:cx5="http://schemas.microsoft.com/office/drawing/2016/5/11/chartex" xmlns:cx6="http://schemas.microsoft.com/office/drawing/2016/5/12/chartex" xmlns:cx7="http://schemas.microsoft.com/office/drawing/2016/5/13/chartex" xmlns:cx8="http://schemas.microsoft.com/office/drawing/2016/5/14/chartex" xmlns:mc="http://schemas.openxmlformats.org/markup-compatibility/2006" xmlns:aink="http://schemas.microsoft.com/office/drawing/2016/ink" xmlns:am3d="http://schemas.microsoft.com/office/drawing/2017/model3d" xmlns:o="urn:schemas-microsoft-com:office:office" xmlns:oel="http://schemas.microsoft.com/office/2019/extlst" xmlns:r="http://schemas.openxmlformats.org/officeDocument/2006/relationships" xmlns:m="http://schemas.openxmlformats.org/officeDocument/2006/math" xmlns:v="urn:schemas-microsoft-com:vml" xmlns:wp14="http://schemas.microsoft.com/office/word/2010/wordprocessingDrawing" xmlns:wp="http://schemas.openxmlformats.org/drawingml/2006/wordprocessingDrawing" xmlns:w10="urn:schemas-microsoft-com:office:word" xmlns:w="http://schemas.openxmlformats.org/wordprocessingml/2006/main" xmlns:w14="http://schemas.microsoft.com/office/word/2010/wordml" xmlns:w15="http://schemas.microsoft.com/office/word/2012/wordml" xmlns:w16cex="http://schemas.microsoft.com/office/word/2018/wordml/cex" xmlns:w16cid="http://schemas.microsoft.com/office/word/2016/wordml/cid" xmlns:w16="http://schemas.microsoft.com/office/word/2018/wordml" xmlns:w16du="http://schemas.microsoft.com/office/word/2023/wordml/word16du" xmlns:w16sdtdh="http://schemas.microsoft.com/office/word/2020/wordml/sdtdatahash" xmlns:w16se="http://schemas.microsoft.com/office/word/2015/wordml/symex" xmlns:wpg="http://schemas.microsoft.com/office/word/2010/wordprocessingGroup" xmlns:wpi="http://schemas.microsoft.com/office/word/2010/wordprocessingInk" xmlns:wne="http://schemas.microsoft.com/office/word/2006/wordml" xmlns:wps="http://schemas.microsoft.com/office/word/2010/wordprocessingShape" mc:Ignorable="w14 w15 w16se w16cid w16 w16cex w16sdtdh w16du wp14">
   <w:endnote w:type="separator" w:id="-1">
     <w:p>
       <w:pPr>
@@ -3353,7 +4243,7 @@
 </file>
 
 <file path=word/footer1.xml><?xml version="1.0" encoding="utf-8"?>
-<w:ftr xmlns:wpc="http://schemas.microsoft.com/office/word/2010/wordprocessingCanvas" xmlns:cx="http://schemas.microsoft.com/office/drawing/2014/chartex" xmlns:cx1="http://schemas.microsoft.com/office/drawing/2015/9/8/chartex" xmlns:cx2="http://schemas.microsoft.com/office/drawing/2015/10/21/chartex" xmlns:cx3="http://schemas.microsoft.com/office/drawing/2016/5/9/chartex" xmlns:cx4="http://schemas.microsoft.com/office/drawing/2016/5/10/chartex" xmlns:cx5="http://schemas.microsoft.com/office/drawing/2016/5/11/chartex" xmlns:cx6="http://schemas.microsoft.com/office/drawing/2016/5/12/chartex" xmlns:cx7="http://schemas.microsoft.com/office/drawing/2016/5/13/chartex" xmlns:cx8="http://schemas.microsoft.com/office/drawing/2016/5/14/chartex" xmlns:mc="http://schemas.openxmlformats.org/markup-compatibility/2006" xmlns:aink="http://schemas.microsoft.com/office/drawing/2016/ink" xmlns:am3d="http://schemas.microsoft.com/office/drawing/2017/model3d" xmlns:o="urn:schemas-microsoft-com:office:office" xmlns:oel="http://schemas.microsoft.com/office/2019/extlst" xmlns:r="http://schemas.openxmlformats.org/officeDocument/2006/relationships" xmlns:m="http://schemas.openxmlformats.org/officeDocument/2006/math" xmlns:v="urn:schemas-microsoft-com:vml" xmlns:wp14="http://schemas.microsoft.com/office/word/2010/wordprocessingDrawing" xmlns:wp="http://schemas.openxmlformats.org/drawingml/2006/wordprocessingDrawing" xmlns:w10="urn:schemas-microsoft-com:office:word" xmlns:w="http://schemas.openxmlformats.org/wordprocessingml/2006/main" xmlns:w14="http://schemas.microsoft.com/office/word/2010/wordml" xmlns:w15="http://schemas.microsoft.com/office/word/2012/wordml" xmlns:w16cex="http://schemas.microsoft.com/office/word/2018/wordml/cex" xmlns:w16cid="http://schemas.microsoft.com/office/word/2016/wordml/cid" xmlns:w16="http://schemas.microsoft.com/office/word/2018/wordml" xmlns:w16sdtdh="http://schemas.microsoft.com/office/word/2020/wordml/sdtdatahash" xmlns:w16se="http://schemas.microsoft.com/office/word/2015/wordml/symex" xmlns:wpg="http://schemas.microsoft.com/office/word/2010/wordprocessingGroup" xmlns:wpi="http://schemas.microsoft.com/office/word/2010/wordprocessingInk" xmlns:wne="http://schemas.microsoft.com/office/word/2006/wordml" xmlns:wps="http://schemas.microsoft.com/office/word/2010/wordprocessingShape" mc:Ignorable="w14 w15 w16se w16cid w16 w16cex w16sdtdh wp14">
+<w:ftr xmlns:wpc="http://schemas.microsoft.com/office/word/2010/wordprocessingCanvas" xmlns:cx="http://schemas.microsoft.com/office/drawing/2014/chartex" xmlns:cx1="http://schemas.microsoft.com/office/drawing/2015/9/8/chartex" xmlns:cx2="http://schemas.microsoft.com/office/drawing/2015/10/21/chartex" xmlns:cx3="http://schemas.microsoft.com/office/drawing/2016/5/9/chartex" xmlns:cx4="http://schemas.microsoft.com/office/drawing/2016/5/10/chartex" xmlns:cx5="http://schemas.microsoft.com/office/drawing/2016/5/11/chartex" xmlns:cx6="http://schemas.microsoft.com/office/drawing/2016/5/12/chartex" xmlns:cx7="http://schemas.microsoft.com/office/drawing/2016/5/13/chartex" xmlns:cx8="http://schemas.microsoft.com/office/drawing/2016/5/14/chartex" xmlns:mc="http://schemas.openxmlformats.org/markup-compatibility/2006" xmlns:aink="http://schemas.microsoft.com/office/drawing/2016/ink" xmlns:am3d="http://schemas.microsoft.com/office/drawing/2017/model3d" xmlns:o="urn:schemas-microsoft-com:office:office" xmlns:oel="http://schemas.microsoft.com/office/2019/extlst" xmlns:r="http://schemas.openxmlformats.org/officeDocument/2006/relationships" xmlns:m="http://schemas.openxmlformats.org/officeDocument/2006/math" xmlns:v="urn:schemas-microsoft-com:vml" xmlns:wp14="http://schemas.microsoft.com/office/word/2010/wordprocessingDrawing" xmlns:wp="http://schemas.openxmlformats.org/drawingml/2006/wordprocessingDrawing" xmlns:w10="urn:schemas-microsoft-com:office:word" xmlns:w="http://schemas.openxmlformats.org/wordprocessingml/2006/main" xmlns:w14="http://schemas.microsoft.com/office/word/2010/wordml" xmlns:w15="http://schemas.microsoft.com/office/word/2012/wordml" xmlns:w16cex="http://schemas.microsoft.com/office/word/2018/wordml/cex" xmlns:w16cid="http://schemas.microsoft.com/office/word/2016/wordml/cid" xmlns:w16="http://schemas.microsoft.com/office/word/2018/wordml" xmlns:w16du="http://schemas.microsoft.com/office/word/2023/wordml/word16du" xmlns:w16sdtdh="http://schemas.microsoft.com/office/word/2020/wordml/sdtdatahash" xmlns:w16se="http://schemas.microsoft.com/office/word/2015/wordml/symex" xmlns:wpg="http://schemas.microsoft.com/office/word/2010/wordprocessingGroup" xmlns:wpi="http://schemas.microsoft.com/office/word/2010/wordprocessingInk" xmlns:wne="http://schemas.microsoft.com/office/word/2006/wordml" xmlns:wps="http://schemas.microsoft.com/office/word/2010/wordprocessingShape" mc:Ignorable="w14 w15 w16se w16cid w16 w16cex w16sdtdh w16du wp14">
   <w:p>
     <w:pPr>
       <w:pStyle w:val="Footer"/>
@@ -3391,7 +4281,7 @@
 </file>
 
 <file path=word/footer2.xml><?xml version="1.0" encoding="utf-8"?>
-<w:ftr xmlns:wpc="http://schemas.microsoft.com/office/word/2010/wordprocessingCanvas" xmlns:cx="http://schemas.microsoft.com/office/drawing/2014/chartex" xmlns:cx1="http://schemas.microsoft.com/office/drawing/2015/9/8/chartex" xmlns:cx2="http://schemas.microsoft.com/office/drawing/2015/10/21/chartex" xmlns:cx3="http://schemas.microsoft.com/office/drawing/2016/5/9/chartex" xmlns:cx4="http://schemas.microsoft.com/office/drawing/2016/5/10/chartex" xmlns:cx5="http://schemas.microsoft.com/office/drawing/2016/5/11/chartex" xmlns:cx6="http://schemas.microsoft.com/office/drawing/2016/5/12/chartex" xmlns:cx7="http://schemas.microsoft.com/office/drawing/2016/5/13/chartex" xmlns:cx8="http://schemas.microsoft.com/office/drawing/2016/5/14/chartex" xmlns:mc="http://schemas.openxmlformats.org/markup-compatibility/2006" xmlns:aink="http://schemas.microsoft.com/office/drawing/2016/ink" xmlns:am3d="http://schemas.microsoft.com/office/drawing/2017/model3d" xmlns:o="urn:schemas-microsoft-com:office:office" xmlns:oel="http://schemas.microsoft.com/office/2019/extlst" xmlns:r="http://schemas.openxmlformats.org/officeDocument/2006/relationships" xmlns:m="http://schemas.openxmlformats.org/officeDocument/2006/math" xmlns:v="urn:schemas-microsoft-com:vml" xmlns:wp14="http://schemas.microsoft.com/office/word/2010/wordprocessingDrawing" xmlns:wp="http://schemas.openxmlformats.org/drawingml/2006/wordprocessingDrawing" xmlns:w10="urn:schemas-microsoft-com:office:word" xmlns:w="http://schemas.openxmlformats.org/wordprocessingml/2006/main" xmlns:w14="http://schemas.microsoft.com/office/word/2010/wordml" xmlns:w15="http://schemas.microsoft.com/office/word/2012/wordml" xmlns:w16cex="http://schemas.microsoft.com/office/word/2018/wordml/cex" xmlns:w16cid="http://schemas.microsoft.com/office/word/2016/wordml/cid" xmlns:w16="http://schemas.microsoft.com/office/word/2018/wordml" xmlns:w16sdtdh="http://schemas.microsoft.com/office/word/2020/wordml/sdtdatahash" xmlns:w16se="http://schemas.microsoft.com/office/word/2015/wordml/symex" xmlns:wpg="http://schemas.microsoft.com/office/word/2010/wordprocessingGroup" xmlns:wpi="http://schemas.microsoft.com/office/word/2010/wordprocessingInk" xmlns:wne="http://schemas.microsoft.com/office/word/2006/wordml" xmlns:wps="http://schemas.microsoft.com/office/word/2010/wordprocessingShape" mc:Ignorable="w14 w15 w16se w16cid w16 w16cex w16sdtdh wp14">
+<w:ftr xmlns:wpc="http://schemas.microsoft.com/office/word/2010/wordprocessingCanvas" xmlns:cx="http://schemas.microsoft.com/office/drawing/2014/chartex" xmlns:cx1="http://schemas.microsoft.com/office/drawing/2015/9/8/chartex" xmlns:cx2="http://schemas.microsoft.com/office/drawing/2015/10/21/chartex" xmlns:cx3="http://schemas.microsoft.com/office/drawing/2016/5/9/chartex" xmlns:cx4="http://schemas.microsoft.com/office/drawing/2016/5/10/chartex" xmlns:cx5="http://schemas.microsoft.com/office/drawing/2016/5/11/chartex" xmlns:cx6="http://schemas.microsoft.com/office/drawing/2016/5/12/chartex" xmlns:cx7="http://schemas.microsoft.com/office/drawing/2016/5/13/chartex" xmlns:cx8="http://schemas.microsoft.com/office/drawing/2016/5/14/chartex" xmlns:mc="http://schemas.openxmlformats.org/markup-compatibility/2006" xmlns:aink="http://schemas.microsoft.com/office/drawing/2016/ink" xmlns:am3d="http://schemas.microsoft.com/office/drawing/2017/model3d" xmlns:o="urn:schemas-microsoft-com:office:office" xmlns:oel="http://schemas.microsoft.com/office/2019/extlst" xmlns:r="http://schemas.openxmlformats.org/officeDocument/2006/relationships" xmlns:m="http://schemas.openxmlformats.org/officeDocument/2006/math" xmlns:v="urn:schemas-microsoft-com:vml" xmlns:wp14="http://schemas.microsoft.com/office/word/2010/wordprocessingDrawing" xmlns:wp="http://schemas.openxmlformats.org/drawingml/2006/wordprocessingDrawing" xmlns:w10="urn:schemas-microsoft-com:office:word" xmlns:w="http://schemas.openxmlformats.org/wordprocessingml/2006/main" xmlns:w14="http://schemas.microsoft.com/office/word/2010/wordml" xmlns:w15="http://schemas.microsoft.com/office/word/2012/wordml" xmlns:w16cex="http://schemas.microsoft.com/office/word/2018/wordml/cex" xmlns:w16cid="http://schemas.microsoft.com/office/word/2016/wordml/cid" xmlns:w16="http://schemas.microsoft.com/office/word/2018/wordml" xmlns:w16du="http://schemas.microsoft.com/office/word/2023/wordml/word16du" xmlns:w16sdtdh="http://schemas.microsoft.com/office/word/2020/wordml/sdtdatahash" xmlns:w16se="http://schemas.microsoft.com/office/word/2015/wordml/symex" xmlns:wpg="http://schemas.microsoft.com/office/word/2010/wordprocessingGroup" xmlns:wpi="http://schemas.microsoft.com/office/word/2010/wordprocessingInk" xmlns:wne="http://schemas.microsoft.com/office/word/2006/wordml" xmlns:wps="http://schemas.microsoft.com/office/word/2010/wordprocessingShape" mc:Ignorable="w14 w15 w16se w16cid w16 w16cex w16sdtdh w16du wp14">
   <w:tbl>
     <w:tblPr>
       <w:tblW w:w="0" w:type="auto"/>
@@ -3537,7 +4427,7 @@
 </file>
 
 <file path=word/footer3.xml><?xml version="1.0" encoding="utf-8"?>
-<w:ftr xmlns:wpc="http://schemas.microsoft.com/office/word/2010/wordprocessingCanvas" xmlns:cx="http://schemas.microsoft.com/office/drawing/2014/chartex" xmlns:cx1="http://schemas.microsoft.com/office/drawing/2015/9/8/chartex" xmlns:cx2="http://schemas.microsoft.com/office/drawing/2015/10/21/chartex" xmlns:cx3="http://schemas.microsoft.com/office/drawing/2016/5/9/chartex" xmlns:cx4="http://schemas.microsoft.com/office/drawing/2016/5/10/chartex" xmlns:cx5="http://schemas.microsoft.com/office/drawing/2016/5/11/chartex" xmlns:cx6="http://schemas.microsoft.com/office/drawing/2016/5/12/chartex" xmlns:cx7="http://schemas.microsoft.com/office/drawing/2016/5/13/chartex" xmlns:cx8="http://schemas.microsoft.com/office/drawing/2016/5/14/chartex" xmlns:mc="http://schemas.openxmlformats.org/markup-compatibility/2006" xmlns:aink="http://schemas.microsoft.com/office/drawing/2016/ink" xmlns:am3d="http://schemas.microsoft.com/office/drawing/2017/model3d" xmlns:o="urn:schemas-microsoft-com:office:office" xmlns:oel="http://schemas.microsoft.com/office/2019/extlst" xmlns:r="http://schemas.openxmlformats.org/officeDocument/2006/relationships" xmlns:m="http://schemas.openxmlformats.org/officeDocument/2006/math" xmlns:v="urn:schemas-microsoft-com:vml" xmlns:wp14="http://schemas.microsoft.com/office/word/2010/wordprocessingDrawing" xmlns:wp="http://schemas.openxmlformats.org/drawingml/2006/wordprocessingDrawing" xmlns:w10="urn:schemas-microsoft-com:office:word" xmlns:w="http://schemas.openxmlformats.org/wordprocessingml/2006/main" xmlns:w14="http://schemas.microsoft.com/office/word/2010/wordml" xmlns:w15="http://schemas.microsoft.com/office/word/2012/wordml" xmlns:w16cex="http://schemas.microsoft.com/office/word/2018/wordml/cex" xmlns:w16cid="http://schemas.microsoft.com/office/word/2016/wordml/cid" xmlns:w16="http://schemas.microsoft.com/office/word/2018/wordml" xmlns:w16sdtdh="http://schemas.microsoft.com/office/word/2020/wordml/sdtdatahash" xmlns:w16se="http://schemas.microsoft.com/office/word/2015/wordml/symex" xmlns:wpg="http://schemas.microsoft.com/office/word/2010/wordprocessingGroup" xmlns:wpi="http://schemas.microsoft.com/office/word/2010/wordprocessingInk" xmlns:wne="http://schemas.microsoft.com/office/word/2006/wordml" xmlns:wps="http://schemas.microsoft.com/office/word/2010/wordprocessingShape" mc:Ignorable="w14 w15 w16se w16cid w16 w16cex w16sdtdh wp14">
+<w:ftr xmlns:wpc="http://schemas.microsoft.com/office/word/2010/wordprocessingCanvas" xmlns:cx="http://schemas.microsoft.com/office/drawing/2014/chartex" xmlns:cx1="http://schemas.microsoft.com/office/drawing/2015/9/8/chartex" xmlns:cx2="http://schemas.microsoft.com/office/drawing/2015/10/21/chartex" xmlns:cx3="http://schemas.microsoft.com/office/drawing/2016/5/9/chartex" xmlns:cx4="http://schemas.microsoft.com/office/drawing/2016/5/10/chartex" xmlns:cx5="http://schemas.microsoft.com/office/drawing/2016/5/11/chartex" xmlns:cx6="http://schemas.microsoft.com/office/drawing/2016/5/12/chartex" xmlns:cx7="http://schemas.microsoft.com/office/drawing/2016/5/13/chartex" xmlns:cx8="http://schemas.microsoft.com/office/drawing/2016/5/14/chartex" xmlns:mc="http://schemas.openxmlformats.org/markup-compatibility/2006" xmlns:aink="http://schemas.microsoft.com/office/drawing/2016/ink" xmlns:am3d="http://schemas.microsoft.com/office/drawing/2017/model3d" xmlns:o="urn:schemas-microsoft-com:office:office" xmlns:oel="http://schemas.microsoft.com/office/2019/extlst" xmlns:r="http://schemas.openxmlformats.org/officeDocument/2006/relationships" xmlns:m="http://schemas.openxmlformats.org/officeDocument/2006/math" xmlns:v="urn:schemas-microsoft-com:vml" xmlns:wp14="http://schemas.microsoft.com/office/word/2010/wordprocessingDrawing" xmlns:wp="http://schemas.openxmlformats.org/drawingml/2006/wordprocessingDrawing" xmlns:w10="urn:schemas-microsoft-com:office:word" xmlns:w="http://schemas.openxmlformats.org/wordprocessingml/2006/main" xmlns:w14="http://schemas.microsoft.com/office/word/2010/wordml" xmlns:w15="http://schemas.microsoft.com/office/word/2012/wordml" xmlns:w16cex="http://schemas.microsoft.com/office/word/2018/wordml/cex" xmlns:w16cid="http://schemas.microsoft.com/office/word/2016/wordml/cid" xmlns:w16="http://schemas.microsoft.com/office/word/2018/wordml" xmlns:w16du="http://schemas.microsoft.com/office/word/2023/wordml/word16du" xmlns:w16sdtdh="http://schemas.microsoft.com/office/word/2020/wordml/sdtdatahash" xmlns:w16se="http://schemas.microsoft.com/office/word/2015/wordml/symex" xmlns:wpg="http://schemas.microsoft.com/office/word/2010/wordprocessingGroup" xmlns:wpi="http://schemas.microsoft.com/office/word/2010/wordprocessingInk" xmlns:wne="http://schemas.microsoft.com/office/word/2006/wordml" xmlns:wps="http://schemas.microsoft.com/office/word/2010/wordprocessingShape" mc:Ignorable="w14 w15 w16se w16cid w16 w16cex w16sdtdh w16du wp14">
   <w:p>
     <w:pPr>
       <w:pStyle w:val="Footer"/>
@@ -3547,7 +4437,7 @@
 </file>
 
 <file path=word/footnotes.xml><?xml version="1.0" encoding="utf-8"?>
-<w:footnotes xmlns:wpc="http://schemas.microsoft.com/office/word/2010/wordprocessingCanvas" xmlns:cx="http://schemas.microsoft.com/office/drawing/2014/chartex" xmlns:cx1="http://schemas.microsoft.com/office/drawing/2015/9/8/chartex" xmlns:cx2="http://schemas.microsoft.com/office/drawing/2015/10/21/chartex" xmlns:cx3="http://schemas.microsoft.com/office/drawing/2016/5/9/chartex" xmlns:cx4="http://schemas.microsoft.com/office/drawing/2016/5/10/chartex" xmlns:cx5="http://schemas.microsoft.com/office/drawing/2016/5/11/chartex" xmlns:cx6="http://schemas.microsoft.com/office/drawing/2016/5/12/chartex" xmlns:cx7="http://schemas.microsoft.com/office/drawing/2016/5/13/chartex" xmlns:cx8="http://schemas.microsoft.com/office/drawing/2016/5/14/chartex" xmlns:mc="http://schemas.openxmlformats.org/markup-compatibility/2006" xmlns:aink="http://schemas.microsoft.com/office/drawing/2016/ink" xmlns:am3d="http://schemas.microsoft.com/office/drawing/2017/model3d" xmlns:o="urn:schemas-microsoft-com:office:office" xmlns:oel="http://schemas.microsoft.com/office/2019/extlst" xmlns:r="http://schemas.openxmlformats.org/officeDocument/2006/relationships" xmlns:m="http://schemas.openxmlformats.org/officeDocument/2006/math" xmlns:v="urn:schemas-microsoft-com:vml" xmlns:wp14="http://schemas.microsoft.com/office/word/2010/wordprocessingDrawing" xmlns:wp="http://schemas.openxmlformats.org/drawingml/2006/wordprocessingDrawing" xmlns:w10="urn:schemas-microsoft-com:office:word" xmlns:w="http://schemas.openxmlformats.org/wordprocessingml/2006/main" xmlns:w14="http://schemas.microsoft.com/office/word/2010/wordml" xmlns:w15="http://schemas.microsoft.com/office/word/2012/wordml" xmlns:w16cex="http://schemas.microsoft.com/office/word/2018/wordml/cex" xmlns:w16cid="http://schemas.microsoft.com/office/word/2016/wordml/cid" xmlns:w16="http://schemas.microsoft.com/office/word/2018/wordml" xmlns:w16sdtdh="http://schemas.microsoft.com/office/word/2020/wordml/sdtdatahash" xmlns:w16se="http://schemas.microsoft.com/office/word/2015/wordml/symex" xmlns:wpg="http://schemas.microsoft.com/office/word/2010/wordprocessingGroup" xmlns:wpi="http://schemas.microsoft.com/office/word/2010/wordprocessingInk" xmlns:wne="http://schemas.microsoft.com/office/word/2006/wordml" xmlns:wps="http://schemas.microsoft.com/office/word/2010/wordprocessingShape" mc:Ignorable="w14 w15 w16se w16cid w16 w16cex w16sdtdh wp14">
+<w:footnotes xmlns:wpc="http://schemas.microsoft.com/office/word/2010/wordprocessingCanvas" xmlns:cx="http://schemas.microsoft.com/office/drawing/2014/chartex" xmlns:cx1="http://schemas.microsoft.com/office/drawing/2015/9/8/chartex" xmlns:cx2="http://schemas.microsoft.com/office/drawing/2015/10/21/chartex" xmlns:cx3="http://schemas.microsoft.com/office/drawing/2016/5/9/chartex" xmlns:cx4="http://schemas.microsoft.com/office/drawing/2016/5/10/chartex" xmlns:cx5="http://schemas.microsoft.com/office/drawing/2016/5/11/chartex" xmlns:cx6="http://schemas.microsoft.com/office/drawing/2016/5/12/chartex" xmlns:cx7="http://schemas.microsoft.com/office/drawing/2016/5/13/chartex" xmlns:cx8="http://schemas.microsoft.com/office/drawing/2016/5/14/chartex" xmlns:mc="http://schemas.openxmlformats.org/markup-compatibility/2006" xmlns:aink="http://schemas.microsoft.com/office/drawing/2016/ink" xmlns:am3d="http://schemas.microsoft.com/office/drawing/2017/model3d" xmlns:o="urn:schemas-microsoft-com:office:office" xmlns:oel="http://schemas.microsoft.com/office/2019/extlst" xmlns:r="http://schemas.openxmlformats.org/officeDocument/2006/relationships" xmlns:m="http://schemas.openxmlformats.org/officeDocument/2006/math" xmlns:v="urn:schemas-microsoft-com:vml" xmlns:wp14="http://schemas.microsoft.com/office/word/2010/wordprocessingDrawing" xmlns:wp="http://schemas.openxmlformats.org/drawingml/2006/wordprocessingDrawing" xmlns:w10="urn:schemas-microsoft-com:office:word" xmlns:w="http://schemas.openxmlformats.org/wordprocessingml/2006/main" xmlns:w14="http://schemas.microsoft.com/office/word/2010/wordml" xmlns:w15="http://schemas.microsoft.com/office/word/2012/wordml" xmlns:w16cex="http://schemas.microsoft.com/office/word/2018/wordml/cex" xmlns:w16cid="http://schemas.microsoft.com/office/word/2016/wordml/cid" xmlns:w16="http://schemas.microsoft.com/office/word/2018/wordml" xmlns:w16du="http://schemas.microsoft.com/office/word/2023/wordml/word16du" xmlns:w16sdtdh="http://schemas.microsoft.com/office/word/2020/wordml/sdtdatahash" xmlns:w16se="http://schemas.microsoft.com/office/word/2015/wordml/symex" xmlns:wpg="http://schemas.microsoft.com/office/word/2010/wordprocessingGroup" xmlns:wpi="http://schemas.microsoft.com/office/word/2010/wordprocessingInk" xmlns:wne="http://schemas.microsoft.com/office/word/2006/wordml" xmlns:wps="http://schemas.microsoft.com/office/word/2010/wordprocessingShape" mc:Ignorable="w14 w15 w16se w16cid w16 w16cex w16sdtdh w16du wp14">
   <w:footnote w:type="separator" w:id="-1">
     <w:p>
       <w:pPr>
@@ -3572,7 +4462,7 @@
 </file>
 
 <file path=word/header1.xml><?xml version="1.0" encoding="utf-8"?>
-<w:hdr xmlns:wpc="http://schemas.microsoft.com/office/word/2010/wordprocessingCanvas" xmlns:cx="http://schemas.microsoft.com/office/drawing/2014/chartex" xmlns:cx1="http://schemas.microsoft.com/office/drawing/2015/9/8/chartex" xmlns:cx2="http://schemas.microsoft.com/office/drawing/2015/10/21/chartex" xmlns:cx3="http://schemas.microsoft.com/office/drawing/2016/5/9/chartex" xmlns:cx4="http://schemas.microsoft.com/office/drawing/2016/5/10/chartex" xmlns:cx5="http://schemas.microsoft.com/office/drawing/2016/5/11/chartex" xmlns:cx6="http://schemas.microsoft.com/office/drawing/2016/5/12/chartex" xmlns:cx7="http://schemas.microsoft.com/office/drawing/2016/5/13/chartex" xmlns:cx8="http://schemas.microsoft.com/office/drawing/2016/5/14/chartex" xmlns:mc="http://schemas.openxmlformats.org/markup-compatibility/2006" xmlns:aink="http://schemas.microsoft.com/office/drawing/2016/ink" xmlns:am3d="http://schemas.microsoft.com/office/drawing/2017/model3d" xmlns:o="urn:schemas-microsoft-com:office:office" xmlns:oel="http://schemas.microsoft.com/office/2019/extlst" xmlns:r="http://schemas.openxmlformats.org/officeDocument/2006/relationships" xmlns:m="http://schemas.openxmlformats.org/officeDocument/2006/math" xmlns:v="urn:schemas-microsoft-com:vml" xmlns:wp14="http://schemas.microsoft.com/office/word/2010/wordprocessingDrawing" xmlns:wp="http://schemas.openxmlformats.org/drawingml/2006/wordprocessingDrawing" xmlns:w10="urn:schemas-microsoft-com:office:word" xmlns:w="http://schemas.openxmlformats.org/wordprocessingml/2006/main" xmlns:w14="http://schemas.microsoft.com/office/word/2010/wordml" xmlns:w15="http://schemas.microsoft.com/office/word/2012/wordml" xmlns:w16cex="http://schemas.microsoft.com/office/word/2018/wordml/cex" xmlns:w16cid="http://schemas.microsoft.com/office/word/2016/wordml/cid" xmlns:w16="http://schemas.microsoft.com/office/word/2018/wordml" xmlns:w16sdtdh="http://schemas.microsoft.com/office/word/2020/wordml/sdtdatahash" xmlns:w16se="http://schemas.microsoft.com/office/word/2015/wordml/symex" xmlns:wpg="http://schemas.microsoft.com/office/word/2010/wordprocessingGroup" xmlns:wpi="http://schemas.microsoft.com/office/word/2010/wordprocessingInk" xmlns:wne="http://schemas.microsoft.com/office/word/2006/wordml" xmlns:wps="http://schemas.microsoft.com/office/word/2010/wordprocessingShape" mc:Ignorable="w14 w15 w16se w16cid w16 w16cex w16sdtdh wp14">
+<w:hdr xmlns:wpc="http://schemas.microsoft.com/office/word/2010/wordprocessingCanvas" xmlns:cx="http://schemas.microsoft.com/office/drawing/2014/chartex" xmlns:cx1="http://schemas.microsoft.com/office/drawing/2015/9/8/chartex" xmlns:cx2="http://schemas.microsoft.com/office/drawing/2015/10/21/chartex" xmlns:cx3="http://schemas.microsoft.com/office/drawing/2016/5/9/chartex" xmlns:cx4="http://schemas.microsoft.com/office/drawing/2016/5/10/chartex" xmlns:cx5="http://schemas.microsoft.com/office/drawing/2016/5/11/chartex" xmlns:cx6="http://schemas.microsoft.com/office/drawing/2016/5/12/chartex" xmlns:cx7="http://schemas.microsoft.com/office/drawing/2016/5/13/chartex" xmlns:cx8="http://schemas.microsoft.com/office/drawing/2016/5/14/chartex" xmlns:mc="http://schemas.openxmlformats.org/markup-compatibility/2006" xmlns:aink="http://schemas.microsoft.com/office/drawing/2016/ink" xmlns:am3d="http://schemas.microsoft.com/office/drawing/2017/model3d" xmlns:o="urn:schemas-microsoft-com:office:office" xmlns:oel="http://schemas.microsoft.com/office/2019/extlst" xmlns:r="http://schemas.openxmlformats.org/officeDocument/2006/relationships" xmlns:m="http://schemas.openxmlformats.org/officeDocument/2006/math" xmlns:v="urn:schemas-microsoft-com:vml" xmlns:wp14="http://schemas.microsoft.com/office/word/2010/wordprocessingDrawing" xmlns:wp="http://schemas.openxmlformats.org/drawingml/2006/wordprocessingDrawing" xmlns:w10="urn:schemas-microsoft-com:office:word" xmlns:w="http://schemas.openxmlformats.org/wordprocessingml/2006/main" xmlns:w14="http://schemas.microsoft.com/office/word/2010/wordml" xmlns:w15="http://schemas.microsoft.com/office/word/2012/wordml" xmlns:w16cex="http://schemas.microsoft.com/office/word/2018/wordml/cex" xmlns:w16cid="http://schemas.microsoft.com/office/word/2016/wordml/cid" xmlns:w16="http://schemas.microsoft.com/office/word/2018/wordml" xmlns:w16du="http://schemas.microsoft.com/office/word/2023/wordml/word16du" xmlns:w16sdtdh="http://schemas.microsoft.com/office/word/2020/wordml/sdtdatahash" xmlns:w16se="http://schemas.microsoft.com/office/word/2015/wordml/symex" xmlns:wpg="http://schemas.microsoft.com/office/word/2010/wordprocessingGroup" xmlns:wpi="http://schemas.microsoft.com/office/word/2010/wordprocessingInk" xmlns:wne="http://schemas.microsoft.com/office/word/2006/wordml" xmlns:wps="http://schemas.microsoft.com/office/word/2010/wordprocessingShape" mc:Ignorable="w14 w15 w16se w16cid w16 w16cex w16sdtdh w16du wp14">
   <w:p>
     <w:pPr>
       <w:rPr>
@@ -3663,7 +4553,7 @@
 </file>
 
 <file path=word/header2.xml><?xml version="1.0" encoding="utf-8"?>
-<w:hdr xmlns:wpc="http://schemas.microsoft.com/office/word/2010/wordprocessingCanvas" xmlns:cx="http://schemas.microsoft.com/office/drawing/2014/chartex" xmlns:cx1="http://schemas.microsoft.com/office/drawing/2015/9/8/chartex" xmlns:cx2="http://schemas.microsoft.com/office/drawing/2015/10/21/chartex" xmlns:cx3="http://schemas.microsoft.com/office/drawing/2016/5/9/chartex" xmlns:cx4="http://schemas.microsoft.com/office/drawing/2016/5/10/chartex" xmlns:cx5="http://schemas.microsoft.com/office/drawing/2016/5/11/chartex" xmlns:cx6="http://schemas.microsoft.com/office/drawing/2016/5/12/chartex" xmlns:cx7="http://schemas.microsoft.com/office/drawing/2016/5/13/chartex" xmlns:cx8="http://schemas.microsoft.com/office/drawing/2016/5/14/chartex" xmlns:mc="http://schemas.openxmlformats.org/markup-compatibility/2006" xmlns:aink="http://schemas.microsoft.com/office/drawing/2016/ink" xmlns:am3d="http://schemas.microsoft.com/office/drawing/2017/model3d" xmlns:o="urn:schemas-microsoft-com:office:office" xmlns:oel="http://schemas.microsoft.com/office/2019/extlst" xmlns:r="http://schemas.openxmlformats.org/officeDocument/2006/relationships" xmlns:m="http://schemas.openxmlformats.org/officeDocument/2006/math" xmlns:v="urn:schemas-microsoft-com:vml" xmlns:wp14="http://schemas.microsoft.com/office/word/2010/wordprocessingDrawing" xmlns:wp="http://schemas.openxmlformats.org/drawingml/2006/wordprocessingDrawing" xmlns:w10="urn:schemas-microsoft-com:office:word" xmlns:w="http://schemas.openxmlformats.org/wordprocessingml/2006/main" xmlns:w14="http://schemas.microsoft.com/office/word/2010/wordml" xmlns:w15="http://schemas.microsoft.com/office/word/2012/wordml" xmlns:w16cex="http://schemas.microsoft.com/office/word/2018/wordml/cex" xmlns:w16cid="http://schemas.microsoft.com/office/word/2016/wordml/cid" xmlns:w16="http://schemas.microsoft.com/office/word/2018/wordml" xmlns:w16sdtdh="http://schemas.microsoft.com/office/word/2020/wordml/sdtdatahash" xmlns:w16se="http://schemas.microsoft.com/office/word/2015/wordml/symex" xmlns:wpg="http://schemas.microsoft.com/office/word/2010/wordprocessingGroup" xmlns:wpi="http://schemas.microsoft.com/office/word/2010/wordprocessingInk" xmlns:wne="http://schemas.microsoft.com/office/word/2006/wordml" xmlns:wps="http://schemas.microsoft.com/office/word/2010/wordprocessingShape" mc:Ignorable="w14 w15 w16se w16cid w16 w16cex w16sdtdh wp14">
+<w:hdr xmlns:wpc="http://schemas.microsoft.com/office/word/2010/wordprocessingCanvas" xmlns:cx="http://schemas.microsoft.com/office/drawing/2014/chartex" xmlns:cx1="http://schemas.microsoft.com/office/drawing/2015/9/8/chartex" xmlns:cx2="http://schemas.microsoft.com/office/drawing/2015/10/21/chartex" xmlns:cx3="http://schemas.microsoft.com/office/drawing/2016/5/9/chartex" xmlns:cx4="http://schemas.microsoft.com/office/drawing/2016/5/10/chartex" xmlns:cx5="http://schemas.microsoft.com/office/drawing/2016/5/11/chartex" xmlns:cx6="http://schemas.microsoft.com/office/drawing/2016/5/12/chartex" xmlns:cx7="http://schemas.microsoft.com/office/drawing/2016/5/13/chartex" xmlns:cx8="http://schemas.microsoft.com/office/drawing/2016/5/14/chartex" xmlns:mc="http://schemas.openxmlformats.org/markup-compatibility/2006" xmlns:aink="http://schemas.microsoft.com/office/drawing/2016/ink" xmlns:am3d="http://schemas.microsoft.com/office/drawing/2017/model3d" xmlns:o="urn:schemas-microsoft-com:office:office" xmlns:oel="http://schemas.microsoft.com/office/2019/extlst" xmlns:r="http://schemas.openxmlformats.org/officeDocument/2006/relationships" xmlns:m="http://schemas.openxmlformats.org/officeDocument/2006/math" xmlns:v="urn:schemas-microsoft-com:vml" xmlns:wp14="http://schemas.microsoft.com/office/word/2010/wordprocessingDrawing" xmlns:wp="http://schemas.openxmlformats.org/drawingml/2006/wordprocessingDrawing" xmlns:w10="urn:schemas-microsoft-com:office:word" xmlns:w="http://schemas.openxmlformats.org/wordprocessingml/2006/main" xmlns:w14="http://schemas.microsoft.com/office/word/2010/wordml" xmlns:w15="http://schemas.microsoft.com/office/word/2012/wordml" xmlns:w16cex="http://schemas.microsoft.com/office/word/2018/wordml/cex" xmlns:w16cid="http://schemas.microsoft.com/office/word/2016/wordml/cid" xmlns:w16="http://schemas.microsoft.com/office/word/2018/wordml" xmlns:w16du="http://schemas.microsoft.com/office/word/2023/wordml/word16du" xmlns:w16sdtdh="http://schemas.microsoft.com/office/word/2020/wordml/sdtdatahash" xmlns:w16se="http://schemas.microsoft.com/office/word/2015/wordml/symex" xmlns:wpg="http://schemas.microsoft.com/office/word/2010/wordprocessingGroup" xmlns:wpi="http://schemas.microsoft.com/office/word/2010/wordprocessingInk" xmlns:wne="http://schemas.microsoft.com/office/word/2006/wordml" xmlns:wps="http://schemas.microsoft.com/office/word/2010/wordprocessingShape" mc:Ignorable="w14 w15 w16se w16cid w16 w16cex w16sdtdh w16du wp14">
   <w:tbl>
     <w:tblPr>
       <w:tblW w:w="0" w:type="auto"/>
@@ -3732,7 +4622,15 @@
         </w:tcPr>
         <w:p>
           <w:r>
-            <w:t xml:space="preserve">  Date:  &lt;dd/mmm/yy&gt;</w:t>
+            <w:t xml:space="preserve">  Date:  &lt;dd/mmm/</w:t>
+          </w:r>
+          <w:proofErr w:type="spellStart"/>
+          <w:r>
+            <w:t>yy</w:t>
+          </w:r>
+          <w:proofErr w:type="spellEnd"/>
+          <w:r>
+            <w:t>&gt;</w:t>
           </w:r>
         </w:p>
       </w:tc>
@@ -3760,7 +4658,7 @@
 </file>
 
 <file path=word/header3.xml><?xml version="1.0" encoding="utf-8"?>
-<w:hdr xmlns:wpc="http://schemas.microsoft.com/office/word/2010/wordprocessingCanvas" xmlns:cx="http://schemas.microsoft.com/office/drawing/2014/chartex" xmlns:cx1="http://schemas.microsoft.com/office/drawing/2015/9/8/chartex" xmlns:cx2="http://schemas.microsoft.com/office/drawing/2015/10/21/chartex" xmlns:cx3="http://schemas.microsoft.com/office/drawing/2016/5/9/chartex" xmlns:cx4="http://schemas.microsoft.com/office/drawing/2016/5/10/chartex" xmlns:cx5="http://schemas.microsoft.com/office/drawing/2016/5/11/chartex" xmlns:cx6="http://schemas.microsoft.com/office/drawing/2016/5/12/chartex" xmlns:cx7="http://schemas.microsoft.com/office/drawing/2016/5/13/chartex" xmlns:cx8="http://schemas.microsoft.com/office/drawing/2016/5/14/chartex" xmlns:mc="http://schemas.openxmlformats.org/markup-compatibility/2006" xmlns:aink="http://schemas.microsoft.com/office/drawing/2016/ink" xmlns:am3d="http://schemas.microsoft.com/office/drawing/2017/model3d" xmlns:o="urn:schemas-microsoft-com:office:office" xmlns:oel="http://schemas.microsoft.com/office/2019/extlst" xmlns:r="http://schemas.openxmlformats.org/officeDocument/2006/relationships" xmlns:m="http://schemas.openxmlformats.org/officeDocument/2006/math" xmlns:v="urn:schemas-microsoft-com:vml" xmlns:wp14="http://schemas.microsoft.com/office/word/2010/wordprocessingDrawing" xmlns:wp="http://schemas.openxmlformats.org/drawingml/2006/wordprocessingDrawing" xmlns:w10="urn:schemas-microsoft-com:office:word" xmlns:w="http://schemas.openxmlformats.org/wordprocessingml/2006/main" xmlns:w14="http://schemas.microsoft.com/office/word/2010/wordml" xmlns:w15="http://schemas.microsoft.com/office/word/2012/wordml" xmlns:w16cex="http://schemas.microsoft.com/office/word/2018/wordml/cex" xmlns:w16cid="http://schemas.microsoft.com/office/word/2016/wordml/cid" xmlns:w16="http://schemas.microsoft.com/office/word/2018/wordml" xmlns:w16sdtdh="http://schemas.microsoft.com/office/word/2020/wordml/sdtdatahash" xmlns:w16se="http://schemas.microsoft.com/office/word/2015/wordml/symex" xmlns:wpg="http://schemas.microsoft.com/office/word/2010/wordprocessingGroup" xmlns:wpi="http://schemas.microsoft.com/office/word/2010/wordprocessingInk" xmlns:wne="http://schemas.microsoft.com/office/word/2006/wordml" xmlns:wps="http://schemas.microsoft.com/office/word/2010/wordprocessingShape" mc:Ignorable="w14 w15 w16se w16cid w16 w16cex w16sdtdh wp14">
+<w:hdr xmlns:wpc="http://schemas.microsoft.com/office/word/2010/wordprocessingCanvas" xmlns:cx="http://schemas.microsoft.com/office/drawing/2014/chartex" xmlns:cx1="http://schemas.microsoft.com/office/drawing/2015/9/8/chartex" xmlns:cx2="http://schemas.microsoft.com/office/drawing/2015/10/21/chartex" xmlns:cx3="http://schemas.microsoft.com/office/drawing/2016/5/9/chartex" xmlns:cx4="http://schemas.microsoft.com/office/drawing/2016/5/10/chartex" xmlns:cx5="http://schemas.microsoft.com/office/drawing/2016/5/11/chartex" xmlns:cx6="http://schemas.microsoft.com/office/drawing/2016/5/12/chartex" xmlns:cx7="http://schemas.microsoft.com/office/drawing/2016/5/13/chartex" xmlns:cx8="http://schemas.microsoft.com/office/drawing/2016/5/14/chartex" xmlns:mc="http://schemas.openxmlformats.org/markup-compatibility/2006" xmlns:aink="http://schemas.microsoft.com/office/drawing/2016/ink" xmlns:am3d="http://schemas.microsoft.com/office/drawing/2017/model3d" xmlns:o="urn:schemas-microsoft-com:office:office" xmlns:oel="http://schemas.microsoft.com/office/2019/extlst" xmlns:r="http://schemas.openxmlformats.org/officeDocument/2006/relationships" xmlns:m="http://schemas.openxmlformats.org/officeDocument/2006/math" xmlns:v="urn:schemas-microsoft-com:vml" xmlns:wp14="http://schemas.microsoft.com/office/word/2010/wordprocessingDrawing" xmlns:wp="http://schemas.openxmlformats.org/drawingml/2006/wordprocessingDrawing" xmlns:w10="urn:schemas-microsoft-com:office:word" xmlns:w="http://schemas.openxmlformats.org/wordprocessingml/2006/main" xmlns:w14="http://schemas.microsoft.com/office/word/2010/wordml" xmlns:w15="http://schemas.microsoft.com/office/word/2012/wordml" xmlns:w16cex="http://schemas.microsoft.com/office/word/2018/wordml/cex" xmlns:w16cid="http://schemas.microsoft.com/office/word/2016/wordml/cid" xmlns:w16="http://schemas.microsoft.com/office/word/2018/wordml" xmlns:w16du="http://schemas.microsoft.com/office/word/2023/wordml/word16du" xmlns:w16sdtdh="http://schemas.microsoft.com/office/word/2020/wordml/sdtdatahash" xmlns:w16se="http://schemas.microsoft.com/office/word/2015/wordml/symex" xmlns:wpg="http://schemas.microsoft.com/office/word/2010/wordprocessingGroup" xmlns:wpi="http://schemas.microsoft.com/office/word/2010/wordprocessingInk" xmlns:wne="http://schemas.microsoft.com/office/word/2006/wordml" xmlns:wps="http://schemas.microsoft.com/office/word/2010/wordprocessingShape" mc:Ignorable="w14 w15 w16se w16cid w16 w16cex w16sdtdh w16du wp14">
   <w:p>
     <w:pPr>
       <w:pStyle w:val="Header"/>
@@ -3770,7 +4668,7 @@
 </file>
 
 <file path=word/numbering.xml><?xml version="1.0" encoding="utf-8"?>
-<w:numbering xmlns:wpc="http://schemas.microsoft.com/office/word/2010/wordprocessingCanvas" xmlns:cx="http://schemas.microsoft.com/office/drawing/2014/chartex" xmlns:cx1="http://schemas.microsoft.com/office/drawing/2015/9/8/chartex" xmlns:cx2="http://schemas.microsoft.com/office/drawing/2015/10/21/chartex" xmlns:cx3="http://schemas.microsoft.com/office/drawing/2016/5/9/chartex" xmlns:cx4="http://schemas.microsoft.com/office/drawing/2016/5/10/chartex" xmlns:cx5="http://schemas.microsoft.com/office/drawing/2016/5/11/chartex" xmlns:cx6="http://schemas.microsoft.com/office/drawing/2016/5/12/chartex" xmlns:cx7="http://schemas.microsoft.com/office/drawing/2016/5/13/chartex" xmlns:cx8="http://schemas.microsoft.com/office/drawing/2016/5/14/chartex" xmlns:mc="http://schemas.openxmlformats.org/markup-compatibility/2006" xmlns:aink="http://schemas.microsoft.com/office/drawing/2016/ink" xmlns:am3d="http://schemas.microsoft.com/office/drawing/2017/model3d" xmlns:o="urn:schemas-microsoft-com:office:office" xmlns:oel="http://schemas.microsoft.com/office/2019/extlst" xmlns:r="http://schemas.openxmlformats.org/officeDocument/2006/relationships" xmlns:m="http://schemas.openxmlformats.org/officeDocument/2006/math" xmlns:v="urn:schemas-microsoft-com:vml" xmlns:wp14="http://schemas.microsoft.com/office/word/2010/wordprocessingDrawing" xmlns:wp="http://schemas.openxmlformats.org/drawingml/2006/wordprocessingDrawing" xmlns:w10="urn:schemas-microsoft-com:office:word" xmlns:w="http://schemas.openxmlformats.org/wordprocessingml/2006/main" xmlns:w14="http://schemas.microsoft.com/office/word/2010/wordml" xmlns:w15="http://schemas.microsoft.com/office/word/2012/wordml" xmlns:w16cex="http://schemas.microsoft.com/office/word/2018/wordml/cex" xmlns:w16cid="http://schemas.microsoft.com/office/word/2016/wordml/cid" xmlns:w16="http://schemas.microsoft.com/office/word/2018/wordml" xmlns:w16sdtdh="http://schemas.microsoft.com/office/word/2020/wordml/sdtdatahash" xmlns:w16se="http://schemas.microsoft.com/office/word/2015/wordml/symex" xmlns:wpg="http://schemas.microsoft.com/office/word/2010/wordprocessingGroup" xmlns:wpi="http://schemas.microsoft.com/office/word/2010/wordprocessingInk" xmlns:wne="http://schemas.microsoft.com/office/word/2006/wordml" xmlns:wps="http://schemas.microsoft.com/office/word/2010/wordprocessingShape" mc:Ignorable="w14 w15 w16se w16cid w16 w16cex w16sdtdh wp14">
+<w:numbering xmlns:wpc="http://schemas.microsoft.com/office/word/2010/wordprocessingCanvas" xmlns:cx="http://schemas.microsoft.com/office/drawing/2014/chartex" xmlns:cx1="http://schemas.microsoft.com/office/drawing/2015/9/8/chartex" xmlns:cx2="http://schemas.microsoft.com/office/drawing/2015/10/21/chartex" xmlns:cx3="http://schemas.microsoft.com/office/drawing/2016/5/9/chartex" xmlns:cx4="http://schemas.microsoft.com/office/drawing/2016/5/10/chartex" xmlns:cx5="http://schemas.microsoft.com/office/drawing/2016/5/11/chartex" xmlns:cx6="http://schemas.microsoft.com/office/drawing/2016/5/12/chartex" xmlns:cx7="http://schemas.microsoft.com/office/drawing/2016/5/13/chartex" xmlns:cx8="http://schemas.microsoft.com/office/drawing/2016/5/14/chartex" xmlns:mc="http://schemas.openxmlformats.org/markup-compatibility/2006" xmlns:aink="http://schemas.microsoft.com/office/drawing/2016/ink" xmlns:am3d="http://schemas.microsoft.com/office/drawing/2017/model3d" xmlns:o="urn:schemas-microsoft-com:office:office" xmlns:oel="http://schemas.microsoft.com/office/2019/extlst" xmlns:r="http://schemas.openxmlformats.org/officeDocument/2006/relationships" xmlns:m="http://schemas.openxmlformats.org/officeDocument/2006/math" xmlns:v="urn:schemas-microsoft-com:vml" xmlns:wp14="http://schemas.microsoft.com/office/word/2010/wordprocessingDrawing" xmlns:wp="http://schemas.openxmlformats.org/drawingml/2006/wordprocessingDrawing" xmlns:w10="urn:schemas-microsoft-com:office:word" xmlns:w="http://schemas.openxmlformats.org/wordprocessingml/2006/main" xmlns:w14="http://schemas.microsoft.com/office/word/2010/wordml" xmlns:w15="http://schemas.microsoft.com/office/word/2012/wordml" xmlns:w16cex="http://schemas.microsoft.com/office/word/2018/wordml/cex" xmlns:w16cid="http://schemas.microsoft.com/office/word/2016/wordml/cid" xmlns:w16="http://schemas.microsoft.com/office/word/2018/wordml" xmlns:w16du="http://schemas.microsoft.com/office/word/2023/wordml/word16du" xmlns:w16sdtdh="http://schemas.microsoft.com/office/word/2020/wordml/sdtdatahash" xmlns:w16se="http://schemas.microsoft.com/office/word/2015/wordml/symex" xmlns:wpg="http://schemas.microsoft.com/office/word/2010/wordprocessingGroup" xmlns:wpi="http://schemas.microsoft.com/office/word/2010/wordprocessingInk" xmlns:wne="http://schemas.microsoft.com/office/word/2006/wordml" xmlns:wps="http://schemas.microsoft.com/office/word/2010/wordprocessingShape" mc:Ignorable="w14 w15 w16se w16cid w16 w16cex w16sdtdh w16du wp14">
   <w:abstractNum w:abstractNumId="0" w15:restartNumberingAfterBreak="0">
     <w:nsid w:val="FFFFFFFB"/>
     <w:multiLevelType w:val="multilevel"/>
@@ -4147,6 +5045,119 @@
     </w:lvl>
   </w:abstractNum>
   <w:abstractNum w:abstractNumId="3" w15:restartNumberingAfterBreak="0">
+    <w:nsid w:val="250B4127"/>
+    <w:multiLevelType w:val="hybridMultilevel"/>
+    <w:tmpl w:val="558C37E0"/>
+    <w:lvl w:ilvl="0" w:tplc="04090001">
+      <w:start w:val="1"/>
+      <w:numFmt w:val="bullet"/>
+      <w:lvlText w:val=""/>
+      <w:lvlJc w:val="left"/>
+      <w:pPr>
+        <w:ind w:left="720" w:hanging="360"/>
+      </w:pPr>
+      <w:rPr>
+        <w:rFonts w:ascii="Symbol" w:hAnsi="Symbol" w:hint="default"/>
+      </w:rPr>
+    </w:lvl>
+    <w:lvl w:ilvl="1" w:tplc="04090003" w:tentative="1">
+      <w:start w:val="1"/>
+      <w:numFmt w:val="bullet"/>
+      <w:lvlText w:val="o"/>
+      <w:lvlJc w:val="left"/>
+      <w:pPr>
+        <w:ind w:left="1440" w:hanging="360"/>
+      </w:pPr>
+      <w:rPr>
+        <w:rFonts w:ascii="Courier New" w:hAnsi="Courier New" w:cs="Courier New" w:hint="default"/>
+      </w:rPr>
+    </w:lvl>
+    <w:lvl w:ilvl="2" w:tplc="04090005" w:tentative="1">
+      <w:start w:val="1"/>
+      <w:numFmt w:val="bullet"/>
+      <w:lvlText w:val=""/>
+      <w:lvlJc w:val="left"/>
+      <w:pPr>
+        <w:ind w:left="2160" w:hanging="360"/>
+      </w:pPr>
+      <w:rPr>
+        <w:rFonts w:ascii="Wingdings" w:hAnsi="Wingdings" w:hint="default"/>
+      </w:rPr>
+    </w:lvl>
+    <w:lvl w:ilvl="3" w:tplc="04090001" w:tentative="1">
+      <w:start w:val="1"/>
+      <w:numFmt w:val="bullet"/>
+      <w:lvlText w:val=""/>
+      <w:lvlJc w:val="left"/>
+      <w:pPr>
+        <w:ind w:left="2880" w:hanging="360"/>
+      </w:pPr>
+      <w:rPr>
+        <w:rFonts w:ascii="Symbol" w:hAnsi="Symbol" w:hint="default"/>
+      </w:rPr>
+    </w:lvl>
+    <w:lvl w:ilvl="4" w:tplc="04090003" w:tentative="1">
+      <w:start w:val="1"/>
+      <w:numFmt w:val="bullet"/>
+      <w:lvlText w:val="o"/>
+      <w:lvlJc w:val="left"/>
+      <w:pPr>
+        <w:ind w:left="3600" w:hanging="360"/>
+      </w:pPr>
+      <w:rPr>
+        <w:rFonts w:ascii="Courier New" w:hAnsi="Courier New" w:cs="Courier New" w:hint="default"/>
+      </w:rPr>
+    </w:lvl>
+    <w:lvl w:ilvl="5" w:tplc="04090005" w:tentative="1">
+      <w:start w:val="1"/>
+      <w:numFmt w:val="bullet"/>
+      <w:lvlText w:val=""/>
+      <w:lvlJc w:val="left"/>
+      <w:pPr>
+        <w:ind w:left="4320" w:hanging="360"/>
+      </w:pPr>
+      <w:rPr>
+        <w:rFonts w:ascii="Wingdings" w:hAnsi="Wingdings" w:hint="default"/>
+      </w:rPr>
+    </w:lvl>
+    <w:lvl w:ilvl="6" w:tplc="04090001" w:tentative="1">
+      <w:start w:val="1"/>
+      <w:numFmt w:val="bullet"/>
+      <w:lvlText w:val=""/>
+      <w:lvlJc w:val="left"/>
+      <w:pPr>
+        <w:ind w:left="5040" w:hanging="360"/>
+      </w:pPr>
+      <w:rPr>
+        <w:rFonts w:ascii="Symbol" w:hAnsi="Symbol" w:hint="default"/>
+      </w:rPr>
+    </w:lvl>
+    <w:lvl w:ilvl="7" w:tplc="04090003" w:tentative="1">
+      <w:start w:val="1"/>
+      <w:numFmt w:val="bullet"/>
+      <w:lvlText w:val="o"/>
+      <w:lvlJc w:val="left"/>
+      <w:pPr>
+        <w:ind w:left="5760" w:hanging="360"/>
+      </w:pPr>
+      <w:rPr>
+        <w:rFonts w:ascii="Courier New" w:hAnsi="Courier New" w:cs="Courier New" w:hint="default"/>
+      </w:rPr>
+    </w:lvl>
+    <w:lvl w:ilvl="8" w:tplc="04090005" w:tentative="1">
+      <w:start w:val="1"/>
+      <w:numFmt w:val="bullet"/>
+      <w:lvlText w:val=""/>
+      <w:lvlJc w:val="left"/>
+      <w:pPr>
+        <w:ind w:left="6480" w:hanging="360"/>
+      </w:pPr>
+      <w:rPr>
+        <w:rFonts w:ascii="Wingdings" w:hAnsi="Wingdings" w:hint="default"/>
+      </w:rPr>
+    </w:lvl>
+  </w:abstractNum>
+  <w:abstractNum w:abstractNumId="4" w15:restartNumberingAfterBreak="0">
     <w:nsid w:val="29AB40F1"/>
     <w:multiLevelType w:val="multilevel"/>
     <w:tmpl w:val="2F6A4596"/>
@@ -4260,7 +5271,7 @@
       </w:pPr>
     </w:lvl>
   </w:abstractNum>
-  <w:abstractNum w:abstractNumId="4" w15:restartNumberingAfterBreak="0">
+  <w:abstractNum w:abstractNumId="5" w15:restartNumberingAfterBreak="0">
     <w:nsid w:val="690F38C4"/>
     <w:multiLevelType w:val="multilevel"/>
     <w:tmpl w:val="C97AD51C"/>
@@ -4413,10 +5424,10 @@
     <w:abstractNumId w:val="0"/>
   </w:num>
   <w:num w:numId="2" w16cid:durableId="154028298">
-    <w:abstractNumId w:val="3"/>
+    <w:abstractNumId w:val="4"/>
   </w:num>
   <w:num w:numId="3" w16cid:durableId="97869960">
-    <w:abstractNumId w:val="4"/>
+    <w:abstractNumId w:val="5"/>
   </w:num>
   <w:num w:numId="4" w16cid:durableId="2017688314">
     <w:abstractNumId w:val="1"/>
@@ -4424,12 +5435,15 @@
   <w:num w:numId="5" w16cid:durableId="1840466857">
     <w:abstractNumId w:val="2"/>
   </w:num>
+  <w:num w:numId="6" w16cid:durableId="1785078603">
+    <w:abstractNumId w:val="3"/>
+  </w:num>
   <w:numIdMacAtCleanup w:val="5"/>
 </w:numbering>
 </file>
 
 <file path=word/styles.xml><?xml version="1.0" encoding="utf-8"?>
-<w:styles xmlns:mc="http://schemas.openxmlformats.org/markup-compatibility/2006" xmlns:r="http://schemas.openxmlformats.org/officeDocument/2006/relationships" xmlns:w="http://schemas.openxmlformats.org/wordprocessingml/2006/main" xmlns:w14="http://schemas.microsoft.com/office/word/2010/wordml" xmlns:w15="http://schemas.microsoft.com/office/word/2012/wordml" xmlns:w16cex="http://schemas.microsoft.com/office/word/2018/wordml/cex" xmlns:w16cid="http://schemas.microsoft.com/office/word/2016/wordml/cid" xmlns:w16="http://schemas.microsoft.com/office/word/2018/wordml" xmlns:w16sdtdh="http://schemas.microsoft.com/office/word/2020/wordml/sdtdatahash" xmlns:w16se="http://schemas.microsoft.com/office/word/2015/wordml/symex" mc:Ignorable="w14 w15 w16se w16cid w16 w16cex w16sdtdh">
+<w:styles xmlns:mc="http://schemas.openxmlformats.org/markup-compatibility/2006" xmlns:r="http://schemas.openxmlformats.org/officeDocument/2006/relationships" xmlns:w="http://schemas.openxmlformats.org/wordprocessingml/2006/main" xmlns:w14="http://schemas.microsoft.com/office/word/2010/wordml" xmlns:w15="http://schemas.microsoft.com/office/word/2012/wordml" xmlns:w16cex="http://schemas.microsoft.com/office/word/2018/wordml/cex" xmlns:w16cid="http://schemas.microsoft.com/office/word/2016/wordml/cid" xmlns:w16="http://schemas.microsoft.com/office/word/2018/wordml" xmlns:w16du="http://schemas.microsoft.com/office/word/2023/wordml/word16du" xmlns:w16sdtdh="http://schemas.microsoft.com/office/word/2020/wordml/sdtdatahash" xmlns:w16se="http://schemas.microsoft.com/office/word/2015/wordml/symex" mc:Ignorable="w14 w15 w16se w16cid w16 w16cex w16sdtdh w16du">
   <w:docDefaults>
     <w:rPrDefault>
       <w:rPr>
@@ -5385,6 +6399,17 @@
       <w:szCs w:val="24"/>
     </w:rPr>
   </w:style>
+  <w:style w:type="paragraph" w:styleId="ListParagraph">
+    <w:name w:val="List Paragraph"/>
+    <w:basedOn w:val="Normal"/>
+    <w:uiPriority w:val="34"/>
+    <w:qFormat/>
+    <w:rsid w:val="007870AB"/>
+    <w:pPr>
+      <w:ind w:left="720"/>
+      <w:contextualSpacing/>
+    </w:pPr>
+  </w:style>
 </w:styles>
 </file>
 

</xml_diff>